<commit_message>
To moTool-cryptFileTool, modify its design document.
</commit_message>
<xml_diff>
--- a/moTool/cryptFileTool/doc/cryptFileTool设计文档.docx
+++ b/moTool/cryptFileTool/doc/cryptFileTool设计文档.docx
@@ -6,11 +6,8 @@
       <w:pPr>
         <w:pStyle w:val="a3"/>
         <w:ind w:firstLine="883"/>
-        <w:rPr>
-          <w:rFonts w:hint="eastAsia"/>
-        </w:rPr>
-      </w:pPr>
-      <w:bookmarkStart w:id="0" w:name="_Toc482450324"/>
+      </w:pPr>
+      <w:bookmarkStart w:id="0" w:name="_Toc483667922"/>
       <w:proofErr w:type="spellStart"/>
       <w:r>
         <w:rPr>
@@ -30,11 +27,8 @@
     <w:p>
       <w:pPr>
         <w:pStyle w:val="1"/>
-        <w:rPr>
-          <w:rFonts w:hint="eastAsia"/>
-        </w:rPr>
-      </w:pPr>
-      <w:bookmarkStart w:id="1" w:name="_Toc482450325"/>
+      </w:pPr>
+      <w:bookmarkStart w:id="1" w:name="_Toc483667923"/>
       <w:r>
         <w:rPr>
           <w:rFonts w:hint="eastAsia"/>
@@ -65,7 +59,6 @@
             <w:pPr>
               <w:ind w:firstLineChars="0" w:firstLine="0"/>
               <w:rPr>
-                <w:rFonts w:hint="eastAsia"/>
                 <w:b/>
               </w:rPr>
             </w:pPr>
@@ -87,7 +80,6 @@
             <w:pPr>
               <w:ind w:firstLineChars="0" w:firstLine="0"/>
               <w:rPr>
-                <w:rFonts w:hint="eastAsia"/>
                 <w:b/>
               </w:rPr>
             </w:pPr>
@@ -109,7 +101,6 @@
             <w:pPr>
               <w:ind w:firstLineChars="0" w:firstLine="0"/>
               <w:rPr>
-                <w:rFonts w:hint="eastAsia"/>
                 <w:b/>
               </w:rPr>
             </w:pPr>
@@ -131,7 +122,6 @@
             <w:pPr>
               <w:ind w:firstLineChars="0" w:firstLine="0"/>
               <w:rPr>
-                <w:rFonts w:hint="eastAsia"/>
                 <w:b/>
               </w:rPr>
             </w:pPr>
@@ -153,9 +143,6 @@
           <w:p>
             <w:pPr>
               <w:ind w:firstLineChars="0" w:firstLine="0"/>
-              <w:rPr>
-                <w:rFonts w:hint="eastAsia"/>
-              </w:rPr>
             </w:pPr>
             <w:r>
               <w:rPr>
@@ -172,9 +159,6 @@
           <w:p>
             <w:pPr>
               <w:ind w:firstLineChars="0" w:firstLine="0"/>
-              <w:rPr>
-                <w:rFonts w:hint="eastAsia"/>
-              </w:rPr>
             </w:pPr>
             <w:r>
               <w:rPr>
@@ -191,9 +175,6 @@
           <w:p>
             <w:pPr>
               <w:ind w:firstLineChars="0" w:firstLine="0"/>
-              <w:rPr>
-                <w:rFonts w:hint="eastAsia"/>
-              </w:rPr>
             </w:pPr>
             <w:proofErr w:type="spellStart"/>
             <w:r>
@@ -212,9 +193,6 @@
           <w:p>
             <w:pPr>
               <w:ind w:firstLineChars="0" w:firstLine="0"/>
-              <w:rPr>
-                <w:rFonts w:hint="eastAsia"/>
-              </w:rPr>
             </w:pPr>
             <w:r>
               <w:rPr>
@@ -233,10 +211,13 @@
           <w:p>
             <w:pPr>
               <w:ind w:firstLineChars="0" w:firstLine="0"/>
+            </w:pPr>
+            <w:r>
               <w:rPr>
                 <w:rFonts w:hint="eastAsia"/>
               </w:rPr>
-            </w:pPr>
+              <w:t>V1.0.1</w:t>
+            </w:r>
           </w:p>
         </w:tc>
         <w:tc>
@@ -246,10 +227,10 @@
           <w:p>
             <w:pPr>
               <w:ind w:firstLineChars="0" w:firstLine="0"/>
-              <w:rPr>
-                <w:rFonts w:hint="eastAsia"/>
-              </w:rPr>
             </w:pPr>
+            <w:r>
+              <w:t>2017-05-27</w:t>
+            </w:r>
           </w:p>
         </w:tc>
         <w:tc>
@@ -259,10 +240,15 @@
           <w:p>
             <w:pPr>
               <w:ind w:firstLineChars="0" w:firstLine="0"/>
+            </w:pPr>
+            <w:proofErr w:type="spellStart"/>
+            <w:r>
               <w:rPr>
                 <w:rFonts w:hint="eastAsia"/>
               </w:rPr>
-            </w:pPr>
+              <w:t>WuJinlei</w:t>
+            </w:r>
+            <w:proofErr w:type="spellEnd"/>
           </w:p>
         </w:tc>
         <w:tc>
@@ -272,10 +258,15 @@
           <w:p>
             <w:pPr>
               <w:ind w:firstLineChars="0" w:firstLine="0"/>
+            </w:pPr>
+            <w:r>
               <w:rPr>
                 <w:rFonts w:hint="eastAsia"/>
               </w:rPr>
-            </w:pPr>
+              <w:t>完善各设计图；丰富开发阶段；</w:t>
+            </w:r>
+            <w:bookmarkStart w:id="2" w:name="_GoBack"/>
+            <w:bookmarkEnd w:id="2"/>
           </w:p>
         </w:tc>
       </w:tr>
@@ -283,14 +274,18 @@
     <w:p>
       <w:pPr>
         <w:ind w:firstLine="420"/>
-        <w:rPr>
-          <w:rFonts w:hint="eastAsia"/>
-        </w:rPr>
       </w:pPr>
     </w:p>
     <w:sdt>
       <w:sdtPr>
         <w:rPr>
+          <w:rFonts w:ascii="Times New Roman" w:eastAsia="宋体" w:hAnsi="Times New Roman" w:cstheme="minorBidi"/>
+          <w:b w:val="0"/>
+          <w:bCs w:val="0"/>
+          <w:color w:val="auto"/>
+          <w:kern w:val="2"/>
+          <w:sz w:val="21"/>
+          <w:szCs w:val="22"/>
           <w:lang w:val="zh-CN"/>
         </w:rPr>
         <w:id w:val="306601058"/>
@@ -299,15 +294,7 @@
           <w:docPartUnique/>
         </w:docPartObj>
       </w:sdtPr>
-      <w:sdtEndPr>
-        <w:rPr>
-          <w:rFonts w:ascii="Times New Roman" w:eastAsia="宋体" w:hAnsi="Times New Roman" w:cstheme="minorBidi"/>
-          <w:color w:val="auto"/>
-          <w:kern w:val="2"/>
-          <w:sz w:val="21"/>
-          <w:szCs w:val="22"/>
-        </w:rPr>
-      </w:sdtEndPr>
+      <w:sdtEndPr/>
       <w:sdtContent>
         <w:p>
           <w:pPr>
@@ -330,6 +317,7 @@
             </w:tabs>
             <w:ind w:firstLine="420"/>
             <w:rPr>
+              <w:rFonts w:asciiTheme="minorHAnsi" w:eastAsiaTheme="minorEastAsia" w:hAnsiTheme="minorHAnsi"/>
               <w:noProof/>
             </w:rPr>
           </w:pPr>
@@ -342,7 +330,7 @@
           <w:r>
             <w:fldChar w:fldCharType="separate"/>
           </w:r>
-          <w:hyperlink w:anchor="_Toc482450324" w:history="1">
+          <w:hyperlink w:anchor="_Toc483667922" w:history="1">
             <w:r>
               <w:rPr>
                 <w:rStyle w:val="a5"/>
@@ -377,7 +365,7 @@
                 <w:noProof/>
                 <w:webHidden/>
               </w:rPr>
-              <w:instrText xml:space="preserve"> PAGEREF _Toc482450324 \h </w:instrText>
+              <w:instrText xml:space="preserve"> PAGEREF _Toc483667922 \h </w:instrText>
             </w:r>
             <w:r>
               <w:rPr>
@@ -416,10 +404,11 @@
             </w:tabs>
             <w:ind w:firstLine="420"/>
             <w:rPr>
+              <w:rFonts w:asciiTheme="minorHAnsi" w:eastAsiaTheme="minorEastAsia" w:hAnsiTheme="minorHAnsi"/>
               <w:noProof/>
             </w:rPr>
           </w:pPr>
-          <w:hyperlink w:anchor="_Toc482450325" w:history="1">
+          <w:hyperlink w:anchor="_Toc483667923" w:history="1">
             <w:r>
               <w:rPr>
                 <w:rStyle w:val="a5"/>
@@ -447,7 +436,7 @@
                 <w:noProof/>
                 <w:webHidden/>
               </w:rPr>
-              <w:instrText xml:space="preserve"> PAGEREF _Toc482450325 \h </w:instrText>
+              <w:instrText xml:space="preserve"> PAGEREF _Toc483667923 \h </w:instrText>
             </w:r>
             <w:r>
               <w:rPr>
@@ -486,10 +475,11 @@
             </w:tabs>
             <w:ind w:firstLine="420"/>
             <w:rPr>
+              <w:rFonts w:asciiTheme="minorHAnsi" w:eastAsiaTheme="minorEastAsia" w:hAnsiTheme="minorHAnsi"/>
               <w:noProof/>
             </w:rPr>
           </w:pPr>
-          <w:hyperlink w:anchor="_Toc482450326" w:history="1">
+          <w:hyperlink w:anchor="_Toc483667924" w:history="1">
             <w:r>
               <w:rPr>
                 <w:rStyle w:val="a5"/>
@@ -524,7 +514,7 @@
                 <w:noProof/>
                 <w:webHidden/>
               </w:rPr>
-              <w:instrText xml:space="preserve"> PAGEREF _Toc482450326 \h </w:instrText>
+              <w:instrText xml:space="preserve"> PAGEREF _Toc483667924 \h </w:instrText>
             </w:r>
             <w:r>
               <w:rPr>
@@ -544,7 +534,7 @@
                 <w:noProof/>
                 <w:webHidden/>
               </w:rPr>
-              <w:t>1</w:t>
+              <w:t>3</w:t>
             </w:r>
             <w:r>
               <w:rPr>
@@ -563,10 +553,11 @@
             </w:tabs>
             <w:ind w:firstLine="420"/>
             <w:rPr>
+              <w:rFonts w:asciiTheme="minorHAnsi" w:eastAsiaTheme="minorEastAsia" w:hAnsiTheme="minorHAnsi"/>
               <w:noProof/>
             </w:rPr>
           </w:pPr>
-          <w:hyperlink w:anchor="_Toc482450327" w:history="1">
+          <w:hyperlink w:anchor="_Toc483667925" w:history="1">
             <w:r>
               <w:rPr>
                 <w:rStyle w:val="a5"/>
@@ -601,7 +592,7 @@
                 <w:noProof/>
                 <w:webHidden/>
               </w:rPr>
-              <w:instrText xml:space="preserve"> PAGEREF _Toc482450327 \h </w:instrText>
+              <w:instrText xml:space="preserve"> PAGEREF _Toc483667925 \h </w:instrText>
             </w:r>
             <w:r>
               <w:rPr>
@@ -621,7 +612,7 @@
                 <w:noProof/>
                 <w:webHidden/>
               </w:rPr>
-              <w:t>1</w:t>
+              <w:t>3</w:t>
             </w:r>
             <w:r>
               <w:rPr>
@@ -640,10 +631,11 @@
             </w:tabs>
             <w:ind w:firstLine="420"/>
             <w:rPr>
+              <w:rFonts w:asciiTheme="minorHAnsi" w:eastAsiaTheme="minorEastAsia" w:hAnsiTheme="minorHAnsi"/>
               <w:noProof/>
             </w:rPr>
           </w:pPr>
-          <w:hyperlink w:anchor="_Toc482450328" w:history="1">
+          <w:hyperlink w:anchor="_Toc483667926" w:history="1">
             <w:r>
               <w:rPr>
                 <w:rStyle w:val="a5"/>
@@ -670,7 +662,7 @@
                 <w:noProof/>
                 <w:webHidden/>
               </w:rPr>
-              <w:instrText xml:space="preserve"> PAGEREF _Toc482450328 \h </w:instrText>
+              <w:instrText xml:space="preserve"> PAGEREF _Toc483667926 \h </w:instrText>
             </w:r>
             <w:r>
               <w:rPr>
@@ -690,7 +682,7 @@
                 <w:noProof/>
                 <w:webHidden/>
               </w:rPr>
-              <w:t>1</w:t>
+              <w:t>3</w:t>
             </w:r>
             <w:r>
               <w:rPr>
@@ -709,10 +701,11 @@
             </w:tabs>
             <w:ind w:firstLine="420"/>
             <w:rPr>
+              <w:rFonts w:asciiTheme="minorHAnsi" w:eastAsiaTheme="minorEastAsia" w:hAnsiTheme="minorHAnsi"/>
               <w:noProof/>
             </w:rPr>
           </w:pPr>
-          <w:hyperlink w:anchor="_Toc482450329" w:history="1">
+          <w:hyperlink w:anchor="_Toc483667927" w:history="1">
             <w:r>
               <w:rPr>
                 <w:rStyle w:val="a5"/>
@@ -747,7 +740,7 @@
                 <w:noProof/>
                 <w:webHidden/>
               </w:rPr>
-              <w:instrText xml:space="preserve"> PAGEREF _Toc482450329 \h </w:instrText>
+              <w:instrText xml:space="preserve"> PAGEREF _Toc483667927 \h </w:instrText>
             </w:r>
             <w:r>
               <w:rPr>
@@ -767,7 +760,7 @@
                 <w:noProof/>
                 <w:webHidden/>
               </w:rPr>
-              <w:t>1</w:t>
+              <w:t>4</w:t>
             </w:r>
             <w:r>
               <w:rPr>
@@ -786,10 +779,11 @@
             </w:tabs>
             <w:ind w:firstLine="420"/>
             <w:rPr>
+              <w:rFonts w:asciiTheme="minorHAnsi" w:eastAsiaTheme="minorEastAsia" w:hAnsiTheme="minorHAnsi"/>
               <w:noProof/>
             </w:rPr>
           </w:pPr>
-          <w:hyperlink w:anchor="_Toc482450330" w:history="1">
+          <w:hyperlink w:anchor="_Toc483667928" w:history="1">
             <w:r>
               <w:rPr>
                 <w:rStyle w:val="a5"/>
@@ -824,7 +818,7 @@
                 <w:noProof/>
                 <w:webHidden/>
               </w:rPr>
-              <w:instrText xml:space="preserve"> PAGEREF _Toc482450330 \h </w:instrText>
+              <w:instrText xml:space="preserve"> PAGEREF _Toc483667928 \h </w:instrText>
             </w:r>
             <w:r>
               <w:rPr>
@@ -844,7 +838,7 @@
                 <w:noProof/>
                 <w:webHidden/>
               </w:rPr>
-              <w:t>1</w:t>
+              <w:t>5</w:t>
             </w:r>
             <w:r>
               <w:rPr>
@@ -863,10 +857,11 @@
             </w:tabs>
             <w:ind w:firstLine="420"/>
             <w:rPr>
+              <w:rFonts w:asciiTheme="minorHAnsi" w:eastAsiaTheme="minorEastAsia" w:hAnsiTheme="minorHAnsi"/>
               <w:noProof/>
             </w:rPr>
           </w:pPr>
-          <w:hyperlink w:anchor="_Toc482450331" w:history="1">
+          <w:hyperlink w:anchor="_Toc483667929" w:history="1">
             <w:r>
               <w:rPr>
                 <w:rStyle w:val="a5"/>
@@ -901,7 +896,7 @@
                 <w:noProof/>
                 <w:webHidden/>
               </w:rPr>
-              <w:instrText xml:space="preserve"> PAGEREF _Toc482450331 \h </w:instrText>
+              <w:instrText xml:space="preserve"> PAGEREF _Toc483667929 \h </w:instrText>
             </w:r>
             <w:r>
               <w:rPr>
@@ -921,7 +916,238 @@
                 <w:noProof/>
                 <w:webHidden/>
               </w:rPr>
-              <w:t>1</w:t>
+              <w:t>5</w:t>
+            </w:r>
+            <w:r>
+              <w:rPr>
+                <w:noProof/>
+                <w:webHidden/>
+              </w:rPr>
+              <w:fldChar w:fldCharType="end"/>
+            </w:r>
+          </w:hyperlink>
+        </w:p>
+        <w:p>
+          <w:pPr>
+            <w:pStyle w:val="20"/>
+            <w:tabs>
+              <w:tab w:val="right" w:leader="dot" w:pos="8296"/>
+            </w:tabs>
+            <w:ind w:firstLine="420"/>
+            <w:rPr>
+              <w:noProof/>
+            </w:rPr>
+          </w:pPr>
+          <w:hyperlink w:anchor="_Toc483667930" w:history="1">
+            <w:r>
+              <w:rPr>
+                <w:rStyle w:val="a5"/>
+                <w:noProof/>
+              </w:rPr>
+              <w:t>6.1.UI</w:t>
+            </w:r>
+            <w:r>
+              <w:rPr>
+                <w:rStyle w:val="a5"/>
+                <w:rFonts w:hint="eastAsia"/>
+                <w:noProof/>
+              </w:rPr>
+              <w:t>模块</w:t>
+            </w:r>
+            <w:r>
+              <w:rPr>
+                <w:noProof/>
+                <w:webHidden/>
+              </w:rPr>
+              <w:tab/>
+            </w:r>
+            <w:r>
+              <w:rPr>
+                <w:noProof/>
+                <w:webHidden/>
+              </w:rPr>
+              <w:fldChar w:fldCharType="begin"/>
+            </w:r>
+            <w:r>
+              <w:rPr>
+                <w:noProof/>
+                <w:webHidden/>
+              </w:rPr>
+              <w:instrText xml:space="preserve"> PAGEREF _Toc483667930 \h </w:instrText>
+            </w:r>
+            <w:r>
+              <w:rPr>
+                <w:noProof/>
+                <w:webHidden/>
+              </w:rPr>
+            </w:r>
+            <w:r>
+              <w:rPr>
+                <w:noProof/>
+                <w:webHidden/>
+              </w:rPr>
+              <w:fldChar w:fldCharType="separate"/>
+            </w:r>
+            <w:r>
+              <w:rPr>
+                <w:noProof/>
+                <w:webHidden/>
+              </w:rPr>
+              <w:t>6</w:t>
+            </w:r>
+            <w:r>
+              <w:rPr>
+                <w:noProof/>
+                <w:webHidden/>
+              </w:rPr>
+              <w:fldChar w:fldCharType="end"/>
+            </w:r>
+          </w:hyperlink>
+        </w:p>
+        <w:p>
+          <w:pPr>
+            <w:pStyle w:val="20"/>
+            <w:tabs>
+              <w:tab w:val="right" w:leader="dot" w:pos="8296"/>
+            </w:tabs>
+            <w:ind w:firstLine="420"/>
+            <w:rPr>
+              <w:noProof/>
+            </w:rPr>
+          </w:pPr>
+          <w:hyperlink w:anchor="_Toc483667931" w:history="1">
+            <w:r>
+              <w:rPr>
+                <w:rStyle w:val="a5"/>
+                <w:noProof/>
+              </w:rPr>
+              <w:t>6.2.</w:t>
+            </w:r>
+            <w:r>
+              <w:rPr>
+                <w:rStyle w:val="a5"/>
+                <w:rFonts w:hint="eastAsia"/>
+                <w:noProof/>
+              </w:rPr>
+              <w:t>通信层</w:t>
+            </w:r>
+            <w:r>
+              <w:rPr>
+                <w:noProof/>
+                <w:webHidden/>
+              </w:rPr>
+              <w:tab/>
+            </w:r>
+            <w:r>
+              <w:rPr>
+                <w:noProof/>
+                <w:webHidden/>
+              </w:rPr>
+              <w:fldChar w:fldCharType="begin"/>
+            </w:r>
+            <w:r>
+              <w:rPr>
+                <w:noProof/>
+                <w:webHidden/>
+              </w:rPr>
+              <w:instrText xml:space="preserve"> PAGEREF _Toc483667931 \h </w:instrText>
+            </w:r>
+            <w:r>
+              <w:rPr>
+                <w:noProof/>
+                <w:webHidden/>
+              </w:rPr>
+            </w:r>
+            <w:r>
+              <w:rPr>
+                <w:noProof/>
+                <w:webHidden/>
+              </w:rPr>
+              <w:fldChar w:fldCharType="separate"/>
+            </w:r>
+            <w:r>
+              <w:rPr>
+                <w:noProof/>
+                <w:webHidden/>
+              </w:rPr>
+              <w:t>6</w:t>
+            </w:r>
+            <w:r>
+              <w:rPr>
+                <w:noProof/>
+                <w:webHidden/>
+              </w:rPr>
+              <w:fldChar w:fldCharType="end"/>
+            </w:r>
+          </w:hyperlink>
+        </w:p>
+        <w:p>
+          <w:pPr>
+            <w:pStyle w:val="20"/>
+            <w:tabs>
+              <w:tab w:val="right" w:leader="dot" w:pos="8296"/>
+            </w:tabs>
+            <w:ind w:firstLine="420"/>
+            <w:rPr>
+              <w:noProof/>
+            </w:rPr>
+          </w:pPr>
+          <w:hyperlink w:anchor="_Toc483667932" w:history="1">
+            <w:r>
+              <w:rPr>
+                <w:rStyle w:val="a5"/>
+                <w:noProof/>
+              </w:rPr>
+              <w:t>6.3.</w:t>
+            </w:r>
+            <w:r>
+              <w:rPr>
+                <w:rStyle w:val="a5"/>
+                <w:rFonts w:hint="eastAsia"/>
+                <w:noProof/>
+              </w:rPr>
+              <w:t>后台处理模块</w:t>
+            </w:r>
+            <w:r>
+              <w:rPr>
+                <w:noProof/>
+                <w:webHidden/>
+              </w:rPr>
+              <w:tab/>
+            </w:r>
+            <w:r>
+              <w:rPr>
+                <w:noProof/>
+                <w:webHidden/>
+              </w:rPr>
+              <w:fldChar w:fldCharType="begin"/>
+            </w:r>
+            <w:r>
+              <w:rPr>
+                <w:noProof/>
+                <w:webHidden/>
+              </w:rPr>
+              <w:instrText xml:space="preserve"> PAGEREF _Toc483667932 \h </w:instrText>
+            </w:r>
+            <w:r>
+              <w:rPr>
+                <w:noProof/>
+                <w:webHidden/>
+              </w:rPr>
+            </w:r>
+            <w:r>
+              <w:rPr>
+                <w:noProof/>
+                <w:webHidden/>
+              </w:rPr>
+              <w:fldChar w:fldCharType="separate"/>
+            </w:r>
+            <w:r>
+              <w:rPr>
+                <w:noProof/>
+                <w:webHidden/>
+              </w:rPr>
+              <w:t>6</w:t>
             </w:r>
             <w:r>
               <w:rPr>
@@ -940,10 +1166,11 @@
             </w:tabs>
             <w:ind w:firstLine="420"/>
             <w:rPr>
+              <w:rFonts w:asciiTheme="minorHAnsi" w:eastAsiaTheme="minorEastAsia" w:hAnsiTheme="minorHAnsi"/>
               <w:noProof/>
             </w:rPr>
           </w:pPr>
-          <w:hyperlink w:anchor="_Toc482450332" w:history="1">
+          <w:hyperlink w:anchor="_Toc483667933" w:history="1">
             <w:r>
               <w:rPr>
                 <w:rStyle w:val="a5"/>
@@ -978,7 +1205,7 @@
                 <w:noProof/>
                 <w:webHidden/>
               </w:rPr>
-              <w:instrText xml:space="preserve"> PAGEREF _Toc482450332 \h </w:instrText>
+              <w:instrText xml:space="preserve"> PAGEREF _Toc483667933 \h </w:instrText>
             </w:r>
             <w:r>
               <w:rPr>
@@ -998,7 +1225,7 @@
                 <w:noProof/>
                 <w:webHidden/>
               </w:rPr>
-              <w:t>1</w:t>
+              <w:t>6</w:t>
             </w:r>
             <w:r>
               <w:rPr>
@@ -1017,10 +1244,11 @@
             </w:tabs>
             <w:ind w:firstLine="420"/>
             <w:rPr>
+              <w:rFonts w:asciiTheme="minorHAnsi" w:eastAsiaTheme="minorEastAsia" w:hAnsiTheme="minorHAnsi"/>
               <w:noProof/>
             </w:rPr>
           </w:pPr>
-          <w:hyperlink w:anchor="_Toc482450333" w:history="1">
+          <w:hyperlink w:anchor="_Toc483667934" w:history="1">
             <w:r>
               <w:rPr>
                 <w:rStyle w:val="a5"/>
@@ -1055,7 +1283,7 @@
                 <w:noProof/>
                 <w:webHidden/>
               </w:rPr>
-              <w:instrText xml:space="preserve"> PAGEREF _Toc482450333 \h </w:instrText>
+              <w:instrText xml:space="preserve"> PAGEREF _Toc483667934 \h </w:instrText>
             </w:r>
             <w:r>
               <w:rPr>
@@ -1075,7 +1303,7 @@
                 <w:noProof/>
                 <w:webHidden/>
               </w:rPr>
-              <w:t>1</w:t>
+              <w:t>6</w:t>
             </w:r>
             <w:r>
               <w:rPr>
@@ -1094,10 +1322,11 @@
             </w:tabs>
             <w:ind w:firstLine="420"/>
             <w:rPr>
+              <w:rFonts w:asciiTheme="minorHAnsi" w:eastAsiaTheme="minorEastAsia" w:hAnsiTheme="minorHAnsi"/>
               <w:noProof/>
             </w:rPr>
           </w:pPr>
-          <w:hyperlink w:anchor="_Toc482450334" w:history="1">
+          <w:hyperlink w:anchor="_Toc483667935" w:history="1">
             <w:r>
               <w:rPr>
                 <w:rStyle w:val="a5"/>
@@ -1132,7 +1361,7 @@
                 <w:noProof/>
                 <w:webHidden/>
               </w:rPr>
-              <w:instrText xml:space="preserve"> PAGEREF _Toc482450334 \h </w:instrText>
+              <w:instrText xml:space="preserve"> PAGEREF _Toc483667935 \h </w:instrText>
             </w:r>
             <w:r>
               <w:rPr>
@@ -1152,7 +1381,162 @@
                 <w:noProof/>
                 <w:webHidden/>
               </w:rPr>
-              <w:t>2</w:t>
+              <w:t>6</w:t>
+            </w:r>
+            <w:r>
+              <w:rPr>
+                <w:noProof/>
+                <w:webHidden/>
+              </w:rPr>
+              <w:fldChar w:fldCharType="end"/>
+            </w:r>
+          </w:hyperlink>
+        </w:p>
+        <w:p>
+          <w:pPr>
+            <w:pStyle w:val="10"/>
+            <w:tabs>
+              <w:tab w:val="right" w:leader="dot" w:pos="8296"/>
+            </w:tabs>
+            <w:ind w:firstLine="420"/>
+            <w:rPr>
+              <w:rFonts w:asciiTheme="minorHAnsi" w:eastAsiaTheme="minorEastAsia" w:hAnsiTheme="minorHAnsi"/>
+              <w:noProof/>
+            </w:rPr>
+          </w:pPr>
+          <w:hyperlink w:anchor="_Toc483667936" w:history="1">
+            <w:r>
+              <w:rPr>
+                <w:rStyle w:val="a5"/>
+                <w:noProof/>
+              </w:rPr>
+              <w:t>10.</w:t>
+            </w:r>
+            <w:r>
+              <w:rPr>
+                <w:rStyle w:val="a5"/>
+                <w:rFonts w:hint="eastAsia"/>
+                <w:noProof/>
+              </w:rPr>
+              <w:t>开发阶段及计划</w:t>
+            </w:r>
+            <w:r>
+              <w:rPr>
+                <w:noProof/>
+                <w:webHidden/>
+              </w:rPr>
+              <w:tab/>
+            </w:r>
+            <w:r>
+              <w:rPr>
+                <w:noProof/>
+                <w:webHidden/>
+              </w:rPr>
+              <w:fldChar w:fldCharType="begin"/>
+            </w:r>
+            <w:r>
+              <w:rPr>
+                <w:noProof/>
+                <w:webHidden/>
+              </w:rPr>
+              <w:instrText xml:space="preserve"> PAGEREF _Toc483667936 \h </w:instrText>
+            </w:r>
+            <w:r>
+              <w:rPr>
+                <w:noProof/>
+                <w:webHidden/>
+              </w:rPr>
+            </w:r>
+            <w:r>
+              <w:rPr>
+                <w:noProof/>
+                <w:webHidden/>
+              </w:rPr>
+              <w:fldChar w:fldCharType="separate"/>
+            </w:r>
+            <w:r>
+              <w:rPr>
+                <w:noProof/>
+                <w:webHidden/>
+              </w:rPr>
+              <w:t>6</w:t>
+            </w:r>
+            <w:r>
+              <w:rPr>
+                <w:noProof/>
+                <w:webHidden/>
+              </w:rPr>
+              <w:fldChar w:fldCharType="end"/>
+            </w:r>
+          </w:hyperlink>
+        </w:p>
+        <w:p>
+          <w:pPr>
+            <w:pStyle w:val="20"/>
+            <w:tabs>
+              <w:tab w:val="right" w:leader="dot" w:pos="8296"/>
+            </w:tabs>
+            <w:ind w:firstLine="420"/>
+            <w:rPr>
+              <w:noProof/>
+            </w:rPr>
+          </w:pPr>
+          <w:hyperlink w:anchor="_Toc483667937" w:history="1">
+            <w:r>
+              <w:rPr>
+                <w:rStyle w:val="a5"/>
+                <w:noProof/>
+              </w:rPr>
+              <w:t>10.1.V1.x.x</w:t>
+            </w:r>
+            <w:r>
+              <w:rPr>
+                <w:rStyle w:val="a5"/>
+                <w:rFonts w:hint="eastAsia"/>
+                <w:noProof/>
+              </w:rPr>
+              <w:t>系列</w:t>
+            </w:r>
+            <w:r>
+              <w:rPr>
+                <w:noProof/>
+                <w:webHidden/>
+              </w:rPr>
+              <w:tab/>
+            </w:r>
+            <w:r>
+              <w:rPr>
+                <w:noProof/>
+                <w:webHidden/>
+              </w:rPr>
+              <w:fldChar w:fldCharType="begin"/>
+            </w:r>
+            <w:r>
+              <w:rPr>
+                <w:noProof/>
+                <w:webHidden/>
+              </w:rPr>
+              <w:instrText xml:space="preserve"> PAGEREF _Toc483667937 \h </w:instrText>
+            </w:r>
+            <w:r>
+              <w:rPr>
+                <w:noProof/>
+                <w:webHidden/>
+              </w:rPr>
+            </w:r>
+            <w:r>
+              <w:rPr>
+                <w:noProof/>
+                <w:webHidden/>
+              </w:rPr>
+              <w:fldChar w:fldCharType="separate"/>
+            </w:r>
+            <w:r>
+              <w:rPr>
+                <w:noProof/>
+                <w:webHidden/>
+              </w:rPr>
+              <w:t>6</w:t>
             </w:r>
             <w:r>
               <w:rPr>
@@ -1181,20 +1565,14 @@
     <w:p>
       <w:pPr>
         <w:ind w:firstLine="420"/>
-        <w:rPr>
-          <w:rFonts w:hint="eastAsia"/>
-        </w:rPr>
       </w:pPr>
     </w:p>
     <w:p>
       <w:pPr>
         <w:pStyle w:val="1"/>
         <w:pageBreakBefore/>
-        <w:rPr>
-          <w:rFonts w:hint="eastAsia"/>
-        </w:rPr>
-      </w:pPr>
-      <w:bookmarkStart w:id="2" w:name="_Toc482450326"/>
+      </w:pPr>
+      <w:bookmarkStart w:id="3" w:name="_Toc483667924"/>
       <w:r>
         <w:rPr>
           <w:rFonts w:hint="eastAsia"/>
@@ -1208,14 +1586,11 @@
         </w:rPr>
         <w:t>目标</w:t>
       </w:r>
-      <w:bookmarkEnd w:id="2"/>
-    </w:p>
-    <w:p>
-      <w:pPr>
-        <w:ind w:firstLine="420"/>
-        <w:rPr>
-          <w:rFonts w:hint="eastAsia"/>
-        </w:rPr>
+      <w:bookmarkEnd w:id="3"/>
+    </w:p>
+    <w:p>
+      <w:pPr>
+        <w:ind w:firstLine="420"/>
       </w:pPr>
       <w:proofErr w:type="spellStart"/>
       <w:r>
@@ -1259,9 +1634,6 @@
     <w:p>
       <w:pPr>
         <w:ind w:firstLine="420"/>
-        <w:rPr>
-          <w:rFonts w:hint="eastAsia"/>
-        </w:rPr>
       </w:pPr>
       <w:proofErr w:type="gramStart"/>
       <w:r>
@@ -1305,9 +1677,6 @@
     <w:p>
       <w:pPr>
         <w:ind w:firstLine="420"/>
-        <w:rPr>
-          <w:rFonts w:hint="eastAsia"/>
-        </w:rPr>
       </w:pPr>
       <w:r>
         <w:rPr>
@@ -1324,9 +1693,6 @@
           <w:numId w:val="1"/>
         </w:numPr>
         <w:ind w:firstLineChars="0"/>
-        <w:rPr>
-          <w:rFonts w:hint="eastAsia"/>
-        </w:rPr>
       </w:pPr>
       <w:r>
         <w:rPr>
@@ -1373,9 +1739,6 @@
           <w:numId w:val="1"/>
         </w:numPr>
         <w:ind w:firstLineChars="0"/>
-        <w:rPr>
-          <w:rFonts w:hint="eastAsia"/>
-        </w:rPr>
       </w:pPr>
       <w:r>
         <w:rPr>
@@ -1446,19 +1809,13 @@
     <w:p>
       <w:pPr>
         <w:ind w:firstLine="420"/>
-        <w:rPr>
-          <w:rFonts w:hint="eastAsia"/>
-        </w:rPr>
       </w:pPr>
     </w:p>
     <w:p>
       <w:pPr>
         <w:pStyle w:val="1"/>
-        <w:rPr>
-          <w:rFonts w:hint="eastAsia"/>
-        </w:rPr>
-      </w:pPr>
-      <w:bookmarkStart w:id="3" w:name="_Toc482450327"/>
+      </w:pPr>
+      <w:bookmarkStart w:id="4" w:name="_Toc483667925"/>
       <w:r>
         <w:rPr>
           <w:rFonts w:hint="eastAsia"/>
@@ -1471,14 +1828,11 @@
         </w:rPr>
         <w:t>场景</w:t>
       </w:r>
-      <w:bookmarkEnd w:id="3"/>
-    </w:p>
-    <w:p>
-      <w:pPr>
-        <w:ind w:firstLine="420"/>
-        <w:rPr>
-          <w:rFonts w:hint="eastAsia"/>
-        </w:rPr>
+      <w:bookmarkEnd w:id="4"/>
+    </w:p>
+    <w:p>
+      <w:pPr>
+        <w:ind w:firstLine="420"/>
       </w:pPr>
       <w:r>
         <w:rPr>
@@ -1490,17 +1844,11 @@
     <w:p>
       <w:pPr>
         <w:ind w:firstLine="420"/>
-        <w:rPr>
-          <w:rFonts w:hint="eastAsia"/>
-        </w:rPr>
-      </w:pPr>
-    </w:p>
-    <w:p>
-      <w:pPr>
-        <w:ind w:firstLine="420"/>
-        <w:rPr>
-          <w:rFonts w:hint="eastAsia"/>
-        </w:rPr>
+      </w:pPr>
+    </w:p>
+    <w:p>
+      <w:pPr>
+        <w:ind w:firstLine="420"/>
       </w:pPr>
       <w:r>
         <w:rPr>
@@ -1517,9 +1865,6 @@
           <w:numId w:val="2"/>
         </w:numPr>
         <w:ind w:firstLineChars="0"/>
-        <w:rPr>
-          <w:rFonts w:hint="eastAsia"/>
-        </w:rPr>
       </w:pPr>
       <w:r>
         <w:rPr>
@@ -1536,9 +1881,6 @@
           <w:numId w:val="2"/>
         </w:numPr>
         <w:ind w:firstLineChars="0"/>
-        <w:rPr>
-          <w:rFonts w:hint="eastAsia"/>
-        </w:rPr>
       </w:pPr>
       <w:r>
         <w:rPr>
@@ -1555,9 +1897,6 @@
           <w:numId w:val="2"/>
         </w:numPr>
         <w:ind w:firstLineChars="0"/>
-        <w:rPr>
-          <w:rFonts w:hint="eastAsia"/>
-        </w:rPr>
       </w:pPr>
       <w:r>
         <w:rPr>
@@ -1586,9 +1925,6 @@
           <w:numId w:val="2"/>
         </w:numPr>
         <w:ind w:firstLineChars="0"/>
-        <w:rPr>
-          <w:rFonts w:hint="eastAsia"/>
-        </w:rPr>
       </w:pPr>
       <w:r>
         <w:rPr>
@@ -1605,9 +1941,6 @@
           <w:numId w:val="2"/>
         </w:numPr>
         <w:ind w:firstLineChars="0"/>
-        <w:rPr>
-          <w:rFonts w:hint="eastAsia"/>
-        </w:rPr>
       </w:pPr>
       <w:r>
         <w:rPr>
@@ -1674,9 +2007,6 @@
       <w:pPr>
         <w:pStyle w:val="a7"/>
         <w:ind w:left="1260" w:firstLineChars="0" w:firstLine="0"/>
-        <w:rPr>
-          <w:rFonts w:hint="eastAsia"/>
-        </w:rPr>
       </w:pPr>
       <w:r>
         <w:rPr>
@@ -1699,9 +2029,6 @@
           <w:numId w:val="2"/>
         </w:numPr>
         <w:ind w:firstLineChars="0"/>
-        <w:rPr>
-          <w:rFonts w:hint="eastAsia"/>
-        </w:rPr>
       </w:pPr>
       <w:r>
         <w:rPr>
@@ -1784,9 +2111,6 @@
           <w:numId w:val="2"/>
         </w:numPr>
         <w:ind w:firstLineChars="0"/>
-        <w:rPr>
-          <w:rFonts w:hint="eastAsia"/>
-        </w:rPr>
       </w:pPr>
       <w:r>
         <w:rPr>
@@ -1841,9 +2165,6 @@
           <w:numId w:val="2"/>
         </w:numPr>
         <w:ind w:firstLineChars="0"/>
-        <w:rPr>
-          <w:rFonts w:hint="eastAsia"/>
-        </w:rPr>
       </w:pPr>
       <w:r>
         <w:rPr>
@@ -1872,9 +2193,6 @@
           <w:numId w:val="2"/>
         </w:numPr>
         <w:ind w:firstLineChars="0"/>
-        <w:rPr>
-          <w:rFonts w:hint="eastAsia"/>
-        </w:rPr>
       </w:pPr>
       <w:r>
         <w:rPr>
@@ -1910,9 +2228,6 @@
     <w:p>
       <w:pPr>
         <w:ind w:firstLine="420"/>
-        <w:rPr>
-          <w:rFonts w:hint="eastAsia"/>
-        </w:rPr>
       </w:pPr>
       <w:r>
         <w:rPr>
@@ -1924,17 +2239,11 @@
     <w:p>
       <w:pPr>
         <w:ind w:firstLine="420"/>
-        <w:rPr>
-          <w:rFonts w:hint="eastAsia"/>
-        </w:rPr>
-      </w:pPr>
-    </w:p>
-    <w:p>
-      <w:pPr>
-        <w:ind w:firstLine="420"/>
-        <w:rPr>
-          <w:rFonts w:hint="eastAsia"/>
-        </w:rPr>
+      </w:pPr>
+    </w:p>
+    <w:p>
+      <w:pPr>
+        <w:ind w:firstLine="420"/>
       </w:pPr>
       <w:r>
         <w:rPr>
@@ -1946,19 +2255,13 @@
     <w:p>
       <w:pPr>
         <w:ind w:firstLine="420"/>
-        <w:rPr>
-          <w:rFonts w:hint="eastAsia"/>
-        </w:rPr>
       </w:pPr>
     </w:p>
     <w:p>
       <w:pPr>
         <w:pStyle w:val="1"/>
-        <w:rPr>
-          <w:rFonts w:hint="eastAsia"/>
-        </w:rPr>
-      </w:pPr>
-      <w:bookmarkStart w:id="4" w:name="_Toc482450328"/>
+      </w:pPr>
+      <w:bookmarkStart w:id="5" w:name="_Toc483667926"/>
       <w:proofErr w:type="gramStart"/>
       <w:r>
         <w:rPr>
@@ -1972,15 +2275,12 @@
         </w:rPr>
         <w:t>UI</w:t>
       </w:r>
-      <w:bookmarkEnd w:id="4"/>
+      <w:bookmarkEnd w:id="5"/>
       <w:proofErr w:type="gramEnd"/>
     </w:p>
     <w:p>
       <w:pPr>
         <w:ind w:firstLine="420"/>
-        <w:rPr>
-          <w:rFonts w:hint="eastAsia"/>
-        </w:rPr>
       </w:pPr>
       <w:r>
         <w:rPr>
@@ -1999,9 +2299,6 @@
       <w:pPr>
         <w:ind w:firstLine="420"/>
         <w:jc w:val="center"/>
-        <w:rPr>
-          <w:rFonts w:hint="eastAsia"/>
-        </w:rPr>
       </w:pPr>
       <w:r>
         <w:rPr>
@@ -2026,7 +2323,7 @@
                     </pic:cNvPicPr>
                   </pic:nvPicPr>
                   <pic:blipFill>
-                    <a:blip r:embed="rId7">
+                    <a:blip r:embed="rId9">
                       <a:extLst>
                         <a:ext uri="{28A0092B-C50C-407E-A947-70E740481C1C}">
                           <a14:useLocalDpi xmlns:a14="http://schemas.microsoft.com/office/drawing/2010/main" val="0"/>
@@ -2062,9 +2359,6 @@
       <w:pPr>
         <w:ind w:firstLine="420"/>
         <w:jc w:val="center"/>
-        <w:rPr>
-          <w:rFonts w:hint="eastAsia"/>
-        </w:rPr>
       </w:pPr>
       <w:r>
         <w:rPr>
@@ -2088,9 +2382,6 @@
     <w:p>
       <w:pPr>
         <w:ind w:firstLine="420"/>
-        <w:rPr>
-          <w:rFonts w:hint="eastAsia"/>
-        </w:rPr>
       </w:pPr>
       <w:r>
         <w:rPr>
@@ -2119,27 +2410,31 @@
         <w:rPr>
           <w:rFonts w:hint="eastAsia"/>
         </w:rPr>
-        <w:t>”按钮，选中文件，一次最多选择一个；</w:t>
-      </w:r>
-      <w:bookmarkStart w:id="5" w:name="_GoBack"/>
-      <w:bookmarkEnd w:id="5"/>
-    </w:p>
-    <w:p>
-      <w:pPr>
-        <w:ind w:firstLine="420"/>
-        <w:rPr>
-          <w:rFonts w:hint="eastAsia"/>
-        </w:rPr>
+        <w:t>”按</w:t>
+      </w:r>
+      <w:r>
+        <w:rPr>
+          <w:rFonts w:hint="eastAsia"/>
+        </w:rPr>
+        <w:t>钮，选中文件，一次可选择多</w:t>
+      </w:r>
+      <w:r>
+        <w:rPr>
+          <w:rFonts w:hint="eastAsia"/>
+        </w:rPr>
+        <w:t>个；</w:t>
+      </w:r>
+    </w:p>
+    <w:p>
+      <w:pPr>
+        <w:ind w:firstLine="420"/>
       </w:pPr>
     </w:p>
     <w:p>
       <w:pPr>
         <w:pStyle w:val="1"/>
-        <w:rPr>
-          <w:rFonts w:hint="eastAsia"/>
-        </w:rPr>
-      </w:pPr>
-      <w:bookmarkStart w:id="6" w:name="_Toc482450329"/>
+      </w:pPr>
+      <w:bookmarkStart w:id="6" w:name="_Toc483667927"/>
       <w:r>
         <w:rPr>
           <w:rFonts w:hint="eastAsia"/>
@@ -2157,19 +2452,217 @@
     <w:p>
       <w:pPr>
         <w:ind w:firstLine="420"/>
-        <w:rPr>
-          <w:rFonts w:hint="eastAsia"/>
-        </w:rPr>
+        <w:jc w:val="center"/>
+        <w:rPr>
+          <w:rFonts w:hint="eastAsia"/>
+        </w:rPr>
+      </w:pPr>
+      <w:r>
+        <w:object w:dxaOrig="5215" w:dyaOrig="6321">
+          <v:shapetype id="_x0000_t75" coordsize="21600,21600" o:spt="75" o:preferrelative="t" path="m@4@5l@4@11@9@11@9@5xe" filled="f" stroked="f">
+            <v:stroke joinstyle="miter"/>
+            <v:formulas>
+              <v:f eqn="if lineDrawn pixelLineWidth 0"/>
+              <v:f eqn="sum @0 1 0"/>
+              <v:f eqn="sum 0 0 @1"/>
+              <v:f eqn="prod @2 1 2"/>
+              <v:f eqn="prod @3 21600 pixelWidth"/>
+              <v:f eqn="prod @3 21600 pixelHeight"/>
+              <v:f eqn="sum @0 0 1"/>
+              <v:f eqn="prod @6 1 2"/>
+              <v:f eqn="prod @7 21600 pixelWidth"/>
+              <v:f eqn="sum @8 21600 0"/>
+              <v:f eqn="prod @7 21600 pixelHeight"/>
+              <v:f eqn="sum @10 21600 0"/>
+            </v:formulas>
+            <v:path o:extrusionok="f" gradientshapeok="t" o:connecttype="rect"/>
+            <o:lock v:ext="edit" aspectratio="t"/>
+          </v:shapetype>
+          <v:shape id="_x0000_i1025" type="#_x0000_t75" style="width:260.95pt;height:316.2pt" o:ole="">
+            <v:imagedata r:id="rId10" o:title=""/>
+          </v:shape>
+          <o:OLEObject Type="Embed" ProgID="Visio.Drawing.11" ShapeID="_x0000_i1025" DrawAspect="Content" ObjectID="_1557409940" r:id="rId11"/>
+        </w:object>
+      </w:r>
+    </w:p>
+    <w:p>
+      <w:pPr>
+        <w:ind w:firstLine="420"/>
+        <w:jc w:val="center"/>
+        <w:rPr>
+          <w:rFonts w:hint="eastAsia"/>
+        </w:rPr>
+      </w:pPr>
+      <w:r>
+        <w:rPr>
+          <w:rFonts w:hint="eastAsia"/>
+        </w:rPr>
+        <w:t>图</w:t>
+      </w:r>
+      <w:r>
+        <w:rPr>
+          <w:rFonts w:hint="eastAsia"/>
+        </w:rPr>
+        <w:t xml:space="preserve">4.1. </w:t>
+      </w:r>
+      <w:r>
+        <w:rPr>
+          <w:rFonts w:hint="eastAsia"/>
+        </w:rPr>
+        <w:t>上下文图</w:t>
+      </w:r>
+    </w:p>
+    <w:p>
+      <w:pPr>
+        <w:ind w:firstLine="420"/>
+        <w:rPr>
+          <w:rFonts w:hint="eastAsia"/>
+        </w:rPr>
+      </w:pPr>
+      <w:r>
+        <w:rPr>
+          <w:rFonts w:hint="eastAsia"/>
+        </w:rPr>
+        <w:lastRenderedPageBreak/>
+        <w:t>UI</w:t>
+      </w:r>
+      <w:r>
+        <w:rPr>
+          <w:rFonts w:hint="eastAsia"/>
+        </w:rPr>
+        <w:t>显示部分，依赖于</w:t>
+      </w:r>
+      <w:r>
+        <w:rPr>
+          <w:rFonts w:hint="eastAsia"/>
+        </w:rPr>
+        <w:t>QT</w:t>
+      </w:r>
+      <w:r>
+        <w:rPr>
+          <w:rFonts w:hint="eastAsia"/>
+        </w:rPr>
+        <w:t>和</w:t>
+      </w:r>
+      <w:r>
+        <w:rPr>
+          <w:rFonts w:hint="eastAsia"/>
+        </w:rPr>
+        <w:t>Android</w:t>
+      </w:r>
+      <w:r>
+        <w:rPr>
+          <w:rFonts w:hint="eastAsia"/>
+        </w:rPr>
+        <w:t>，这个显而易见；</w:t>
+      </w:r>
+    </w:p>
+    <w:p>
+      <w:pPr>
+        <w:ind w:firstLine="420"/>
+        <w:rPr>
+          <w:rFonts w:hint="eastAsia"/>
+        </w:rPr>
+      </w:pPr>
+      <w:r>
+        <w:rPr>
+          <w:rFonts w:hint="eastAsia"/>
+        </w:rPr>
+        <w:t>工具的核心功能，加解密的功能，依赖于</w:t>
+      </w:r>
+      <w:proofErr w:type="spellStart"/>
+      <w:r>
+        <w:rPr>
+          <w:rFonts w:hint="eastAsia"/>
+        </w:rPr>
+        <w:t>moCrypt</w:t>
+      </w:r>
+      <w:proofErr w:type="spellEnd"/>
+      <w:r>
+        <w:rPr>
+          <w:rFonts w:hint="eastAsia"/>
+        </w:rPr>
+        <w:t>实现的加解密算法；</w:t>
+      </w:r>
+    </w:p>
+    <w:p>
+      <w:pPr>
+        <w:ind w:firstLine="420"/>
+        <w:rPr>
+          <w:rFonts w:hint="eastAsia"/>
+        </w:rPr>
+      </w:pPr>
+      <w:r>
+        <w:rPr>
+          <w:rFonts w:hint="eastAsia"/>
+        </w:rPr>
+        <w:t>文件的相关操作，依赖于</w:t>
+      </w:r>
+      <w:proofErr w:type="spellStart"/>
+      <w:r>
+        <w:rPr>
+          <w:rFonts w:hint="eastAsia"/>
+        </w:rPr>
+        <w:t>moUtils</w:t>
+      </w:r>
+      <w:proofErr w:type="spellEnd"/>
+      <w:r>
+        <w:rPr>
+          <w:rFonts w:hint="eastAsia"/>
+        </w:rPr>
+        <w:t>提供的</w:t>
+      </w:r>
+      <w:r>
+        <w:rPr>
+          <w:rFonts w:hint="eastAsia"/>
+        </w:rPr>
+        <w:t>File</w:t>
+      </w:r>
+      <w:r>
+        <w:rPr>
+          <w:rFonts w:hint="eastAsia"/>
+        </w:rPr>
+        <w:t>操作；</w:t>
+      </w:r>
+    </w:p>
+    <w:p>
+      <w:pPr>
+        <w:ind w:firstLine="420"/>
+        <w:rPr>
+          <w:rFonts w:hint="eastAsia"/>
+        </w:rPr>
+      </w:pPr>
+      <w:r>
+        <w:rPr>
+          <w:rFonts w:hint="eastAsia"/>
+        </w:rPr>
+        <w:t>日志记录，依赖于</w:t>
+      </w:r>
+      <w:proofErr w:type="spellStart"/>
+      <w:r>
+        <w:rPr>
+          <w:rFonts w:hint="eastAsia"/>
+        </w:rPr>
+        <w:t>moLogger</w:t>
+      </w:r>
+      <w:proofErr w:type="spellEnd"/>
+      <w:r>
+        <w:rPr>
+          <w:rFonts w:hint="eastAsia"/>
+        </w:rPr>
+        <w:t>；</w:t>
+      </w:r>
+    </w:p>
+    <w:p>
+      <w:pPr>
+        <w:ind w:firstLine="420"/>
       </w:pPr>
     </w:p>
     <w:p>
       <w:pPr>
         <w:pStyle w:val="1"/>
-        <w:rPr>
-          <w:rFonts w:hint="eastAsia"/>
-        </w:rPr>
-      </w:pPr>
-      <w:bookmarkStart w:id="7" w:name="_Toc482450330"/>
+      </w:pPr>
+      <w:bookmarkStart w:id="7" w:name="_Toc483667928"/>
       <w:r>
         <w:rPr>
           <w:rFonts w:hint="eastAsia"/>
@@ -2187,19 +2680,124 @@
     <w:p>
       <w:pPr>
         <w:ind w:firstLine="420"/>
-        <w:rPr>
-          <w:rFonts w:hint="eastAsia"/>
-        </w:rPr>
+        <w:jc w:val="center"/>
+        <w:rPr>
+          <w:rFonts w:hint="eastAsia"/>
+        </w:rPr>
+      </w:pPr>
+      <w:r>
+        <w:object w:dxaOrig="11357" w:dyaOrig="8635">
+          <v:shape id="_x0000_i1026" type="#_x0000_t75" style="width:415.3pt;height:315.65pt" o:ole="">
+            <v:imagedata r:id="rId12" o:title=""/>
+          </v:shape>
+          <o:OLEObject Type="Embed" ProgID="Visio.Drawing.11" ShapeID="_x0000_i1026" DrawAspect="Content" ObjectID="_1557409941" r:id="rId13"/>
+        </w:object>
+      </w:r>
+      <w:r>
+        <w:rPr>
+          <w:rFonts w:hint="eastAsia"/>
+        </w:rPr>
+        <w:t>图</w:t>
+      </w:r>
+      <w:r>
+        <w:rPr>
+          <w:rFonts w:hint="eastAsia"/>
+        </w:rPr>
+        <w:t>5.1.</w:t>
+      </w:r>
+      <w:r>
+        <w:rPr>
+          <w:rFonts w:hint="eastAsia"/>
+        </w:rPr>
+        <w:t>序列图</w:t>
+      </w:r>
+    </w:p>
+    <w:p>
+      <w:pPr>
+        <w:ind w:firstLine="420"/>
+        <w:rPr>
+          <w:rFonts w:hint="eastAsia"/>
+        </w:rPr>
+      </w:pPr>
+      <w:r>
+        <w:rPr>
+          <w:rFonts w:hint="eastAsia"/>
+        </w:rPr>
+        <w:t>图</w:t>
+      </w:r>
+      <w:r>
+        <w:rPr>
+          <w:rFonts w:hint="eastAsia"/>
+        </w:rPr>
+        <w:t>5.1</w:t>
+      </w:r>
+      <w:r>
+        <w:rPr>
+          <w:rFonts w:hint="eastAsia"/>
+        </w:rPr>
+        <w:t>所示，为加密</w:t>
+      </w:r>
+      <w:r>
+        <w:rPr>
+          <w:rFonts w:hint="eastAsia"/>
+        </w:rPr>
+        <w:t>/</w:t>
+      </w:r>
+      <w:r>
+        <w:rPr>
+          <w:rFonts w:hint="eastAsia"/>
+        </w:rPr>
+        <w:t>解密从</w:t>
+      </w:r>
+      <w:r>
+        <w:rPr>
+          <w:rFonts w:hint="eastAsia"/>
+        </w:rPr>
+        <w:t>UI</w:t>
+      </w:r>
+      <w:r>
+        <w:rPr>
+          <w:rFonts w:hint="eastAsia"/>
+        </w:rPr>
+        <w:t>发起请求、到进度</w:t>
+      </w:r>
+      <w:proofErr w:type="gramStart"/>
+      <w:r>
+        <w:rPr>
+          <w:rFonts w:hint="eastAsia"/>
+        </w:rPr>
+        <w:t>条展示</w:t>
+      </w:r>
+      <w:proofErr w:type="gramEnd"/>
+      <w:r>
+        <w:rPr>
+          <w:rFonts w:hint="eastAsia"/>
+        </w:rPr>
+        <w:t>进度、到加密</w:t>
+      </w:r>
+      <w:r>
+        <w:rPr>
+          <w:rFonts w:hint="eastAsia"/>
+        </w:rPr>
+        <w:t>/</w:t>
+      </w:r>
+      <w:r>
+        <w:rPr>
+          <w:rFonts w:hint="eastAsia"/>
+        </w:rPr>
+        <w:t>解密完成的流程；</w:t>
+      </w:r>
+    </w:p>
+    <w:p>
+      <w:pPr>
+        <w:ind w:firstLine="420"/>
       </w:pPr>
     </w:p>
     <w:p>
       <w:pPr>
         <w:pStyle w:val="1"/>
-        <w:rPr>
-          <w:rFonts w:hint="eastAsia"/>
-        </w:rPr>
-      </w:pPr>
-      <w:bookmarkStart w:id="8" w:name="_Toc482450331"/>
+      </w:pPr>
+      <w:bookmarkStart w:id="8" w:name="_Toc483667929"/>
       <w:r>
         <w:rPr>
           <w:rFonts w:hint="eastAsia"/>
@@ -2217,9 +2815,411 @@
     <w:p>
       <w:pPr>
         <w:ind w:firstLine="420"/>
-        <w:rPr>
-          <w:rFonts w:hint="eastAsia"/>
-        </w:rPr>
+        <w:jc w:val="center"/>
+        <w:rPr>
+          <w:rFonts w:hint="eastAsia"/>
+        </w:rPr>
+      </w:pPr>
+      <w:r>
+        <w:object w:dxaOrig="6037" w:dyaOrig="935">
+          <v:shape id="_x0000_i1027" type="#_x0000_t75" style="width:301.8pt;height:46.65pt" o:ole="">
+            <v:imagedata r:id="rId14" o:title=""/>
+          </v:shape>
+          <o:OLEObject Type="Embed" ProgID="Visio.Drawing.11" ShapeID="_x0000_i1027" DrawAspect="Content" ObjectID="_1557409942" r:id="rId15"/>
+        </w:object>
+      </w:r>
+    </w:p>
+    <w:p>
+      <w:pPr>
+        <w:ind w:firstLine="420"/>
+        <w:jc w:val="center"/>
+        <w:rPr>
+          <w:rFonts w:hint="eastAsia"/>
+        </w:rPr>
+      </w:pPr>
+      <w:r>
+        <w:rPr>
+          <w:rFonts w:hint="eastAsia"/>
+        </w:rPr>
+        <w:t>图</w:t>
+      </w:r>
+      <w:r>
+        <w:rPr>
+          <w:rFonts w:hint="eastAsia"/>
+        </w:rPr>
+        <w:t>6.1.</w:t>
+      </w:r>
+      <w:r>
+        <w:rPr>
+          <w:rFonts w:hint="eastAsia"/>
+        </w:rPr>
+        <w:t>模块图</w:t>
+      </w:r>
+    </w:p>
+    <w:p>
+      <w:pPr>
+        <w:ind w:firstLine="420"/>
+        <w:rPr>
+          <w:rFonts w:hint="eastAsia"/>
+        </w:rPr>
+      </w:pPr>
+      <w:r>
+        <w:rPr>
+          <w:rFonts w:hint="eastAsia"/>
+        </w:rPr>
+        <w:t>约定</w:t>
+      </w:r>
+      <w:proofErr w:type="gramStart"/>
+      <w:r>
+        <w:rPr>
+          <w:rFonts w:hint="eastAsia"/>
+        </w:rPr>
+        <w:t>本工具</w:t>
+      </w:r>
+      <w:proofErr w:type="gramEnd"/>
+      <w:r>
+        <w:rPr>
+          <w:rFonts w:hint="eastAsia"/>
+        </w:rPr>
+        <w:t>的缩写，取每个独立单词的首字母，为</w:t>
+      </w:r>
+      <w:proofErr w:type="spellStart"/>
+      <w:r>
+        <w:rPr>
+          <w:rFonts w:hint="eastAsia"/>
+        </w:rPr>
+        <w:t>cft</w:t>
+      </w:r>
+      <w:proofErr w:type="spellEnd"/>
+      <w:r>
+        <w:rPr>
+          <w:rFonts w:hint="eastAsia"/>
+        </w:rPr>
+        <w:t>(</w:t>
+      </w:r>
+      <w:proofErr w:type="spellStart"/>
+      <w:r>
+        <w:rPr>
+          <w:rFonts w:hint="eastAsia"/>
+        </w:rPr>
+        <w:t>CryptFileTool</w:t>
+      </w:r>
+      <w:proofErr w:type="spellEnd"/>
+      <w:r>
+        <w:rPr>
+          <w:rFonts w:hint="eastAsia"/>
+        </w:rPr>
+        <w:t>);</w:t>
+      </w:r>
+    </w:p>
+    <w:p>
+      <w:pPr>
+        <w:ind w:firstLine="420"/>
+        <w:rPr>
+          <w:rFonts w:hint="eastAsia"/>
+        </w:rPr>
+      </w:pPr>
+      <w:r>
+        <w:rPr>
+          <w:rFonts w:hint="eastAsia"/>
+        </w:rPr>
+        <w:t>分为</w:t>
+      </w:r>
+      <w:r>
+        <w:rPr>
+          <w:rFonts w:hint="eastAsia"/>
+        </w:rPr>
+        <w:t>3</w:t>
+      </w:r>
+      <w:r>
+        <w:rPr>
+          <w:rFonts w:hint="eastAsia"/>
+        </w:rPr>
+        <w:t>个模块：</w:t>
+      </w:r>
+    </w:p>
+    <w:p>
+      <w:pPr>
+        <w:pStyle w:val="2"/>
+        <w:rPr>
+          <w:rFonts w:hint="eastAsia"/>
+        </w:rPr>
+      </w:pPr>
+      <w:bookmarkStart w:id="9" w:name="_Toc483667930"/>
+      <w:r>
+        <w:rPr>
+          <w:rFonts w:hint="eastAsia"/>
+        </w:rPr>
+        <w:lastRenderedPageBreak/>
+        <w:t>6.1.</w:t>
+      </w:r>
+      <w:r>
+        <w:rPr>
+          <w:rFonts w:hint="eastAsia"/>
+        </w:rPr>
+        <w:t>UI</w:t>
+      </w:r>
+      <w:r>
+        <w:rPr>
+          <w:rFonts w:hint="eastAsia"/>
+        </w:rPr>
+        <w:t>模块</w:t>
+      </w:r>
+      <w:bookmarkEnd w:id="9"/>
+    </w:p>
+    <w:p>
+      <w:pPr>
+        <w:ind w:firstLine="420"/>
+        <w:rPr>
+          <w:rFonts w:hint="eastAsia"/>
+        </w:rPr>
+      </w:pPr>
+      <w:r>
+        <w:rPr>
+          <w:rFonts w:hint="eastAsia"/>
+        </w:rPr>
+        <w:t>约定本模块的缩写，为：</w:t>
+      </w:r>
+      <w:proofErr w:type="spellStart"/>
+      <w:r>
+        <w:rPr>
+          <w:rFonts w:hint="eastAsia"/>
+        </w:rPr>
+        <w:t>cftUi</w:t>
+      </w:r>
+      <w:proofErr w:type="spellEnd"/>
+      <w:r>
+        <w:rPr>
+          <w:rFonts w:hint="eastAsia"/>
+        </w:rPr>
+        <w:t>；</w:t>
+      </w:r>
+    </w:p>
+    <w:p>
+      <w:pPr>
+        <w:ind w:firstLine="420"/>
+        <w:rPr>
+          <w:rFonts w:hint="eastAsia"/>
+        </w:rPr>
+      </w:pPr>
+      <w:r>
+        <w:rPr>
+          <w:rFonts w:hint="eastAsia"/>
+        </w:rPr>
+        <w:t>本模块主要负责</w:t>
+      </w:r>
+      <w:r>
+        <w:rPr>
+          <w:rFonts w:hint="eastAsia"/>
+        </w:rPr>
+        <w:t>UI</w:t>
+      </w:r>
+      <w:r>
+        <w:rPr>
+          <w:rFonts w:hint="eastAsia"/>
+        </w:rPr>
+        <w:t>展示；</w:t>
+      </w:r>
+    </w:p>
+    <w:p>
+      <w:pPr>
+        <w:ind w:firstLine="420"/>
+        <w:rPr>
+          <w:rFonts w:hint="eastAsia"/>
+        </w:rPr>
+      </w:pPr>
+      <w:r>
+        <w:rPr>
+          <w:rFonts w:hint="eastAsia"/>
+        </w:rPr>
+        <w:t>本模块只与“通信模块”交互；</w:t>
+      </w:r>
+    </w:p>
+    <w:p>
+      <w:pPr>
+        <w:ind w:firstLine="420"/>
+        <w:rPr>
+          <w:rFonts w:hint="eastAsia"/>
+        </w:rPr>
+      </w:pPr>
+    </w:p>
+    <w:p>
+      <w:pPr>
+        <w:pStyle w:val="2"/>
+        <w:rPr>
+          <w:rFonts w:hint="eastAsia"/>
+        </w:rPr>
+      </w:pPr>
+      <w:bookmarkStart w:id="10" w:name="_Toc483667931"/>
+      <w:r>
+        <w:rPr>
+          <w:rFonts w:hint="eastAsia"/>
+        </w:rPr>
+        <w:t>6.2.</w:t>
+      </w:r>
+      <w:r>
+        <w:rPr>
+          <w:rFonts w:hint="eastAsia"/>
+        </w:rPr>
+        <w:t>通信层</w:t>
+      </w:r>
+      <w:bookmarkEnd w:id="10"/>
+    </w:p>
+    <w:p>
+      <w:pPr>
+        <w:ind w:firstLine="420"/>
+        <w:rPr>
+          <w:rFonts w:hint="eastAsia"/>
+        </w:rPr>
+      </w:pPr>
+      <w:r>
+        <w:rPr>
+          <w:rFonts w:hint="eastAsia"/>
+        </w:rPr>
+        <w:t>约定本模块的缩写为：</w:t>
+      </w:r>
+      <w:proofErr w:type="spellStart"/>
+      <w:r>
+        <w:rPr>
+          <w:rFonts w:hint="eastAsia"/>
+        </w:rPr>
+        <w:t>cftProt</w:t>
+      </w:r>
+      <w:proofErr w:type="spellEnd"/>
+      <w:r>
+        <w:rPr>
+          <w:rFonts w:hint="eastAsia"/>
+        </w:rPr>
+        <w:t>；</w:t>
+      </w:r>
+    </w:p>
+    <w:p>
+      <w:pPr>
+        <w:ind w:firstLine="420"/>
+        <w:rPr>
+          <w:rFonts w:hint="eastAsia"/>
+        </w:rPr>
+      </w:pPr>
+      <w:r>
+        <w:rPr>
+          <w:rFonts w:hint="eastAsia"/>
+        </w:rPr>
+        <w:t>本模块负责接收“</w:t>
+      </w:r>
+      <w:r>
+        <w:rPr>
+          <w:rFonts w:hint="eastAsia"/>
+        </w:rPr>
+        <w:t>UI</w:t>
+      </w:r>
+      <w:r>
+        <w:rPr>
+          <w:rFonts w:hint="eastAsia"/>
+        </w:rPr>
+        <w:t>模块”发送来的加解密请求，并将请求发送给“后台处理模块”，并将后台处理模块的处理结果，发送给“</w:t>
+      </w:r>
+      <w:r>
+        <w:rPr>
+          <w:rFonts w:hint="eastAsia"/>
+        </w:rPr>
+        <w:t>UI</w:t>
+      </w:r>
+      <w:r>
+        <w:rPr>
+          <w:rFonts w:hint="eastAsia"/>
+        </w:rPr>
+        <w:t>模块”展示；</w:t>
+      </w:r>
+    </w:p>
+    <w:p>
+      <w:pPr>
+        <w:ind w:firstLine="420"/>
+        <w:rPr>
+          <w:rFonts w:hint="eastAsia"/>
+        </w:rPr>
+      </w:pPr>
+      <w:r>
+        <w:rPr>
+          <w:rFonts w:hint="eastAsia"/>
+        </w:rPr>
+        <w:t>对于一次要求加解密多个文件的请求，将其加入到本地缓存中，逐个请求执行；</w:t>
+      </w:r>
+    </w:p>
+    <w:p>
+      <w:pPr>
+        <w:ind w:firstLine="420"/>
+        <w:rPr>
+          <w:rFonts w:hint="eastAsia"/>
+        </w:rPr>
+      </w:pPr>
+    </w:p>
+    <w:p>
+      <w:pPr>
+        <w:pStyle w:val="2"/>
+        <w:rPr>
+          <w:rFonts w:hint="eastAsia"/>
+        </w:rPr>
+      </w:pPr>
+      <w:bookmarkStart w:id="11" w:name="_Toc483667932"/>
+      <w:r>
+        <w:rPr>
+          <w:rFonts w:hint="eastAsia"/>
+        </w:rPr>
+        <w:t>6.3.</w:t>
+      </w:r>
+      <w:r>
+        <w:rPr>
+          <w:rFonts w:hint="eastAsia"/>
+        </w:rPr>
+        <w:t>后台处理模块</w:t>
+      </w:r>
+      <w:bookmarkEnd w:id="11"/>
+    </w:p>
+    <w:p>
+      <w:pPr>
+        <w:ind w:firstLine="420"/>
+        <w:rPr>
+          <w:rFonts w:hint="eastAsia"/>
+        </w:rPr>
+      </w:pPr>
+      <w:r>
+        <w:rPr>
+          <w:rFonts w:hint="eastAsia"/>
+        </w:rPr>
+        <w:t>约定本模块的缩写，为：</w:t>
+      </w:r>
+      <w:proofErr w:type="spellStart"/>
+      <w:r>
+        <w:rPr>
+          <w:rFonts w:hint="eastAsia"/>
+        </w:rPr>
+        <w:t>cftBgCrypt</w:t>
+      </w:r>
+      <w:proofErr w:type="spellEnd"/>
+      <w:r>
+        <w:rPr>
+          <w:rFonts w:hint="eastAsia"/>
+        </w:rPr>
+        <w:t>；</w:t>
+      </w:r>
+    </w:p>
+    <w:p>
+      <w:pPr>
+        <w:ind w:firstLine="420"/>
+        <w:rPr>
+          <w:rFonts w:hint="eastAsia"/>
+        </w:rPr>
+      </w:pPr>
+      <w:r>
+        <w:rPr>
+          <w:rFonts w:hint="eastAsia"/>
+        </w:rPr>
+        <w:t>接收“通信层”发送来的请求信息，并处理加解密请求；</w:t>
+      </w:r>
+    </w:p>
+    <w:p>
+      <w:pPr>
+        <w:ind w:firstLine="420"/>
       </w:pPr>
     </w:p>
     <w:p>
@@ -2229,7 +3229,7 @@
           <w:rFonts w:hint="eastAsia"/>
         </w:rPr>
       </w:pPr>
-      <w:bookmarkStart w:id="9" w:name="_Toc482450332"/>
+      <w:bookmarkStart w:id="12" w:name="_Toc483667933"/>
       <w:r>
         <w:rPr>
           <w:rFonts w:hint="eastAsia"/>
@@ -2242,24 +3242,43 @@
         </w:rPr>
         <w:t>类图</w:t>
       </w:r>
-      <w:bookmarkEnd w:id="9"/>
-    </w:p>
-    <w:p>
-      <w:pPr>
-        <w:ind w:firstLine="420"/>
-        <w:rPr>
-          <w:rFonts w:hint="eastAsia"/>
-        </w:rPr>
+      <w:bookmarkEnd w:id="12"/>
+    </w:p>
+    <w:p>
+      <w:pPr>
+        <w:ind w:firstLine="420"/>
+        <w:rPr>
+          <w:rFonts w:hint="eastAsia"/>
+        </w:rPr>
+      </w:pPr>
+      <w:r>
+        <w:rPr>
+          <w:rFonts w:hint="eastAsia"/>
+        </w:rPr>
+        <w:t>无父类、子类；</w:t>
+      </w:r>
+    </w:p>
+    <w:p>
+      <w:pPr>
+        <w:ind w:firstLine="420"/>
+      </w:pPr>
+      <w:r>
+        <w:rPr>
+          <w:rFonts w:hint="eastAsia"/>
+        </w:rPr>
+        <w:t>类图略；</w:t>
+      </w:r>
+    </w:p>
+    <w:p>
+      <w:pPr>
+        <w:ind w:firstLine="420"/>
       </w:pPr>
     </w:p>
     <w:p>
       <w:pPr>
         <w:pStyle w:val="1"/>
-        <w:rPr>
-          <w:rFonts w:hint="eastAsia"/>
-        </w:rPr>
-      </w:pPr>
-      <w:bookmarkStart w:id="10" w:name="_Toc482450333"/>
+      </w:pPr>
+      <w:bookmarkStart w:id="13" w:name="_Toc483667934"/>
       <w:r>
         <w:rPr>
           <w:rFonts w:hint="eastAsia"/>
@@ -2272,24 +3291,126 @@
         </w:rPr>
         <w:t>内存及线程</w:t>
       </w:r>
-      <w:bookmarkEnd w:id="10"/>
-    </w:p>
-    <w:p>
-      <w:pPr>
-        <w:ind w:firstLine="420"/>
-        <w:rPr>
-          <w:rFonts w:hint="eastAsia"/>
-        </w:rPr>
+      <w:bookmarkEnd w:id="13"/>
+    </w:p>
+    <w:p>
+      <w:pPr>
+        <w:ind w:firstLine="420"/>
+        <w:rPr>
+          <w:rFonts w:hint="eastAsia"/>
+        </w:rPr>
+      </w:pPr>
+      <w:r>
+        <w:rPr>
+          <w:rFonts w:hint="eastAsia"/>
+        </w:rPr>
+        <w:t>“</w:t>
+      </w:r>
+      <w:r>
+        <w:rPr>
+          <w:rFonts w:hint="eastAsia"/>
+        </w:rPr>
+        <w:t>UI</w:t>
+      </w:r>
+      <w:r>
+        <w:rPr>
+          <w:rFonts w:hint="eastAsia"/>
+        </w:rPr>
+        <w:t>模块</w:t>
+      </w:r>
+      <w:r>
+        <w:rPr>
+          <w:rFonts w:hint="eastAsia"/>
+        </w:rPr>
+        <w:t>”</w:t>
+      </w:r>
+      <w:r>
+        <w:rPr>
+          <w:rFonts w:hint="eastAsia"/>
+        </w:rPr>
+        <w:t>无法控制，忽略；</w:t>
+      </w:r>
+    </w:p>
+    <w:p>
+      <w:pPr>
+        <w:ind w:firstLine="420"/>
+        <w:rPr>
+          <w:rFonts w:hint="eastAsia"/>
+        </w:rPr>
+      </w:pPr>
+      <w:r>
+        <w:rPr>
+          <w:rFonts w:hint="eastAsia"/>
+        </w:rPr>
+        <w:t>“通信层”需要一个</w:t>
+      </w:r>
+      <w:r>
+        <w:rPr>
+          <w:rFonts w:hint="eastAsia"/>
+        </w:rPr>
+        <w:t>queue</w:t>
+      </w:r>
+      <w:r>
+        <w:rPr>
+          <w:rFonts w:hint="eastAsia"/>
+        </w:rPr>
+        <w:t>，</w:t>
+      </w:r>
+      <w:r>
+        <w:rPr>
+          <w:rFonts w:hint="eastAsia"/>
+        </w:rPr>
+        <w:t>用来存储所有的加解密请求；需要</w:t>
+      </w:r>
+      <w:r>
+        <w:rPr>
+          <w:rFonts w:hint="eastAsia"/>
+        </w:rPr>
+        <w:t>1</w:t>
+      </w:r>
+      <w:r>
+        <w:rPr>
+          <w:rFonts w:hint="eastAsia"/>
+        </w:rPr>
+        <w:t>个线程，用来取出</w:t>
+      </w:r>
+      <w:r>
+        <w:rPr>
+          <w:rFonts w:hint="eastAsia"/>
+        </w:rPr>
+        <w:t>queue</w:t>
+      </w:r>
+      <w:r>
+        <w:rPr>
+          <w:rFonts w:hint="eastAsia"/>
+        </w:rPr>
+        <w:t>中的任务并发送给“后台处理模块”；</w:t>
+      </w:r>
+    </w:p>
+    <w:p>
+      <w:pPr>
+        <w:ind w:firstLine="420"/>
+        <w:rPr>
+          <w:rFonts w:hint="eastAsia"/>
+        </w:rPr>
+      </w:pPr>
+      <w:r>
+        <w:rPr>
+          <w:rFonts w:hint="eastAsia"/>
+        </w:rPr>
+        <w:t>“后台处理模块”无需额外的内存和线程；</w:t>
+      </w:r>
+    </w:p>
+    <w:p>
+      <w:pPr>
+        <w:ind w:firstLine="420"/>
       </w:pPr>
     </w:p>
     <w:p>
       <w:pPr>
         <w:pStyle w:val="1"/>
-        <w:rPr>
-          <w:rFonts w:hint="eastAsia"/>
-        </w:rPr>
-      </w:pPr>
-      <w:bookmarkStart w:id="11" w:name="_Toc482450334"/>
+      </w:pPr>
+      <w:bookmarkStart w:id="14" w:name="_Toc483667935"/>
       <w:r>
         <w:rPr>
           <w:rFonts w:hint="eastAsia"/>
@@ -2302,35 +3423,310 @@
         </w:rPr>
         <w:t>头文件</w:t>
       </w:r>
-      <w:bookmarkEnd w:id="11"/>
-    </w:p>
-    <w:p>
-      <w:pPr>
-        <w:ind w:firstLine="420"/>
-        <w:rPr>
-          <w:rFonts w:hint="eastAsia"/>
-        </w:rPr>
+      <w:bookmarkEnd w:id="14"/>
+    </w:p>
+    <w:p>
+      <w:pPr>
+        <w:ind w:firstLine="420"/>
+        <w:rPr>
+          <w:rFonts w:hint="eastAsia"/>
+        </w:rPr>
+      </w:pPr>
+    </w:p>
+    <w:p>
+      <w:pPr>
+        <w:ind w:firstLine="420"/>
       </w:pPr>
     </w:p>
     <w:p>
       <w:pPr>
         <w:pStyle w:val="1"/>
-        <w:rPr>
-          <w:rFonts w:hint="eastAsia"/>
-        </w:rPr>
-      </w:pPr>
+      </w:pPr>
+      <w:bookmarkStart w:id="15" w:name="_Toc483667936"/>
+      <w:r>
+        <w:rPr>
+          <w:rFonts w:hint="eastAsia"/>
+        </w:rPr>
+        <w:t>10.</w:t>
+      </w:r>
+      <w:r>
+        <w:rPr>
+          <w:rFonts w:hint="eastAsia"/>
+        </w:rPr>
+        <w:t>开发阶段及计划</w:t>
+      </w:r>
+      <w:bookmarkEnd w:id="15"/>
+    </w:p>
+    <w:p>
+      <w:pPr>
+        <w:pStyle w:val="2"/>
+        <w:rPr>
+          <w:rFonts w:hint="eastAsia"/>
+        </w:rPr>
+      </w:pPr>
+      <w:bookmarkStart w:id="16" w:name="_Toc483667937"/>
+      <w:r>
+        <w:rPr>
+          <w:rFonts w:hint="eastAsia"/>
+        </w:rPr>
+        <w:t>10.1.V1.x.x</w:t>
+      </w:r>
+      <w:r>
+        <w:rPr>
+          <w:rFonts w:hint="eastAsia"/>
+        </w:rPr>
+        <w:t>系列</w:t>
+      </w:r>
+      <w:bookmarkEnd w:id="16"/>
+    </w:p>
+    <w:p>
+      <w:pPr>
+        <w:ind w:firstLine="420"/>
+        <w:rPr>
+          <w:rFonts w:hint="eastAsia"/>
+        </w:rPr>
+      </w:pPr>
+      <w:r>
+        <w:rPr>
+          <w:rFonts w:hint="eastAsia"/>
+        </w:rPr>
+        <w:t>V1.x.x</w:t>
+      </w:r>
+      <w:r>
+        <w:rPr>
+          <w:rFonts w:hint="eastAsia"/>
+        </w:rPr>
+        <w:t>系列，以</w:t>
+      </w:r>
+      <w:r>
+        <w:rPr>
+          <w:rFonts w:hint="eastAsia"/>
+        </w:rPr>
+        <w:t>QT</w:t>
+      </w:r>
+      <w:r>
+        <w:rPr>
+          <w:rFonts w:hint="eastAsia"/>
+        </w:rPr>
+        <w:t>为</w:t>
+      </w:r>
+      <w:r>
+        <w:rPr>
+          <w:rFonts w:hint="eastAsia"/>
+        </w:rPr>
+        <w:t>UI</w:t>
+      </w:r>
+      <w:r>
+        <w:rPr>
+          <w:rFonts w:hint="eastAsia"/>
+        </w:rPr>
+        <w:t>界面，“通信层”和“后台处理模块”以动态库的形式体现，</w:t>
+      </w:r>
       <w:r>
         <w:rPr>
           <w:rFonts w:hint="eastAsia"/>
         </w:rPr>
         <w:lastRenderedPageBreak/>
-        <w:t>10.</w:t>
-      </w:r>
-      <w:r>
-        <w:rPr>
-          <w:rFonts w:hint="eastAsia"/>
-        </w:rPr>
-        <w:t>开发阶段及计划</w:t>
+        <w:t>实现最终效果。</w:t>
+      </w:r>
+    </w:p>
+    <w:p>
+      <w:pPr>
+        <w:ind w:firstLine="420"/>
+        <w:rPr>
+          <w:rFonts w:hint="eastAsia"/>
+        </w:rPr>
+      </w:pPr>
+      <w:r>
+        <w:rPr>
+          <w:rFonts w:hint="eastAsia"/>
+        </w:rPr>
+        <w:t>版本号中，</w:t>
+      </w:r>
+      <w:r>
+        <w:rPr>
+          <w:rFonts w:hint="eastAsia"/>
+        </w:rPr>
+        <w:t>V1</w:t>
+      </w:r>
+      <w:r>
+        <w:rPr>
+          <w:rFonts w:hint="eastAsia"/>
+        </w:rPr>
+        <w:t>不可更改，代表以</w:t>
+      </w:r>
+      <w:r>
+        <w:rPr>
+          <w:rFonts w:hint="eastAsia"/>
+        </w:rPr>
+        <w:t>QT+C++</w:t>
+      </w:r>
+      <w:r>
+        <w:rPr>
+          <w:rFonts w:hint="eastAsia"/>
+        </w:rPr>
+        <w:t>的模式开发的</w:t>
+      </w:r>
+      <w:r>
+        <w:rPr>
+          <w:rFonts w:hint="eastAsia"/>
+        </w:rPr>
+        <w:t>PC</w:t>
+      </w:r>
+      <w:r>
+        <w:rPr>
+          <w:rFonts w:hint="eastAsia"/>
+        </w:rPr>
+        <w:t>版的应用程序；</w:t>
+      </w:r>
+      <w:r>
+        <w:rPr>
+          <w:rFonts w:hint="eastAsia"/>
+        </w:rPr>
+        <w:t>V1.x</w:t>
+      </w:r>
+      <w:r>
+        <w:rPr>
+          <w:rFonts w:hint="eastAsia"/>
+        </w:rPr>
+        <w:t>的第一个子版本号</w:t>
+      </w:r>
+      <w:r>
+        <w:rPr>
+          <w:rFonts w:hint="eastAsia"/>
+        </w:rPr>
+        <w:t>x</w:t>
+      </w:r>
+      <w:r>
+        <w:rPr>
+          <w:rFonts w:hint="eastAsia"/>
+        </w:rPr>
+        <w:t>，伴随加解密算法的增加等业务功能的完善，自加；</w:t>
+      </w:r>
+      <w:r>
+        <w:rPr>
+          <w:rFonts w:hint="eastAsia"/>
+        </w:rPr>
+        <w:t>V1.x.x</w:t>
+      </w:r>
+      <w:r>
+        <w:rPr>
+          <w:rFonts w:hint="eastAsia"/>
+        </w:rPr>
+        <w:t>的第二个子版本号</w:t>
+      </w:r>
+      <w:r>
+        <w:rPr>
+          <w:rFonts w:hint="eastAsia"/>
+        </w:rPr>
+        <w:t>x</w:t>
+      </w:r>
+      <w:r>
+        <w:rPr>
+          <w:rFonts w:hint="eastAsia"/>
+        </w:rPr>
+        <w:t>，随</w:t>
+      </w:r>
+      <w:r>
+        <w:rPr>
+          <w:rFonts w:hint="eastAsia"/>
+        </w:rPr>
+        <w:t>bug</w:t>
+      </w:r>
+      <w:r>
+        <w:rPr>
+          <w:rFonts w:hint="eastAsia"/>
+        </w:rPr>
+        <w:t>修改增加；</w:t>
+      </w:r>
+    </w:p>
+    <w:p>
+      <w:pPr>
+        <w:ind w:firstLine="420"/>
+        <w:rPr>
+          <w:rFonts w:hint="eastAsia"/>
+        </w:rPr>
+      </w:pPr>
+      <w:r>
+        <w:rPr>
+          <w:rFonts w:hint="eastAsia"/>
+        </w:rPr>
+        <w:t>V1.0.0</w:t>
+      </w:r>
+      <w:r>
+        <w:rPr>
+          <w:rFonts w:hint="eastAsia"/>
+        </w:rPr>
+        <w:t>版本作为第一个功能版本，分如下几个开发阶段：</w:t>
+      </w:r>
+    </w:p>
+    <w:p>
+      <w:pPr>
+        <w:pStyle w:val="a7"/>
+        <w:numPr>
+          <w:ilvl w:val="0"/>
+          <w:numId w:val="3"/>
+        </w:numPr>
+        <w:ind w:firstLineChars="0"/>
+        <w:rPr>
+          <w:rFonts w:hint="eastAsia"/>
+        </w:rPr>
+      </w:pPr>
+      <w:r>
+        <w:rPr>
+          <w:rFonts w:hint="eastAsia"/>
+        </w:rPr>
+        <w:t>UI</w:t>
+      </w:r>
+      <w:r>
+        <w:rPr>
+          <w:rFonts w:hint="eastAsia"/>
+        </w:rPr>
+        <w:t>界面为主，“通信层”和“后台管理模块”以桩体现；</w:t>
+      </w:r>
+    </w:p>
+    <w:p>
+      <w:pPr>
+        <w:pStyle w:val="a7"/>
+        <w:numPr>
+          <w:ilvl w:val="0"/>
+          <w:numId w:val="3"/>
+        </w:numPr>
+        <w:ind w:firstLineChars="0"/>
+        <w:rPr>
+          <w:rFonts w:hint="eastAsia"/>
+        </w:rPr>
+      </w:pPr>
+      <w:r>
+        <w:rPr>
+          <w:rFonts w:hint="eastAsia"/>
+        </w:rPr>
+        <w:t>“通信层”和“后台管理模块”</w:t>
+      </w:r>
+      <w:r>
+        <w:rPr>
+          <w:rFonts w:hint="eastAsia"/>
+        </w:rPr>
+        <w:t>功能实现；</w:t>
+      </w:r>
+    </w:p>
+    <w:p>
+      <w:pPr>
+        <w:pStyle w:val="a7"/>
+        <w:numPr>
+          <w:ilvl w:val="0"/>
+          <w:numId w:val="3"/>
+        </w:numPr>
+        <w:ind w:firstLineChars="0"/>
+        <w:rPr>
+          <w:rFonts w:hint="eastAsia"/>
+        </w:rPr>
+      </w:pPr>
+      <w:r>
+        <w:rPr>
+          <w:rFonts w:hint="eastAsia"/>
+        </w:rPr>
+        <w:t>整体功能实现；</w:t>
       </w:r>
     </w:p>
     <w:p>
@@ -2339,6 +3735,12 @@
       </w:pPr>
     </w:p>
     <w:sectPr>
+      <w:headerReference w:type="even" r:id="rId16"/>
+      <w:headerReference w:type="default" r:id="rId17"/>
+      <w:footerReference w:type="even" r:id="rId18"/>
+      <w:footerReference w:type="default" r:id="rId19"/>
+      <w:headerReference w:type="first" r:id="rId20"/>
+      <w:footerReference w:type="first" r:id="rId21"/>
       <w:pgSz w:w="11906" w:h="16838"/>
       <w:pgMar w:top="1440" w:right="1800" w:bottom="1440" w:left="1800" w:header="851" w:footer="992" w:gutter="0"/>
       <w:cols w:space="425"/>
@@ -2346,6 +3748,122 @@
     </w:sectPr>
   </w:body>
 </w:document>
+</file>
+
+<file path=word/endnotes.xml><?xml version="1.0" encoding="utf-8"?>
+<w:endnotes xmlns:wpc="http://schemas.microsoft.com/office/word/2010/wordprocessingCanvas" xmlns:mc="http://schemas.openxmlformats.org/markup-compatibility/2006" xmlns:o="urn:schemas-microsoft-com:office:office" xmlns:r="http://schemas.openxmlformats.org/officeDocument/2006/relationships" xmlns:m="http://schemas.openxmlformats.org/officeDocument/2006/math" xmlns:v="urn:schemas-microsoft-com:vml" xmlns:wp14="http://schemas.microsoft.com/office/word/2010/wordprocessingDrawing" xmlns:wp="http://schemas.openxmlformats.org/drawingml/2006/wordprocessingDrawing" xmlns:w10="urn:schemas-microsoft-com:office:word" xmlns:w="http://schemas.openxmlformats.org/wordprocessingml/2006/main" xmlns:w14="http://schemas.microsoft.com/office/word/2010/wordml" xmlns:wpg="http://schemas.microsoft.com/office/word/2010/wordprocessingGroup" xmlns:wpi="http://schemas.microsoft.com/office/word/2010/wordprocessingInk" xmlns:wne="http://schemas.microsoft.com/office/word/2006/wordml" xmlns:wps="http://schemas.microsoft.com/office/word/2010/wordprocessingShape" mc:Ignorable="w14 wp14">
+  <w:endnote w:type="separator" w:id="-1">
+    <w:p>
+      <w:pPr>
+        <w:ind w:firstLine="420"/>
+      </w:pPr>
+      <w:r>
+        <w:separator/>
+      </w:r>
+    </w:p>
+  </w:endnote>
+  <w:endnote w:type="continuationSeparator" w:id="0">
+    <w:p>
+      <w:pPr>
+        <w:ind w:firstLine="420"/>
+      </w:pPr>
+      <w:r>
+        <w:continuationSeparator/>
+      </w:r>
+    </w:p>
+  </w:endnote>
+</w:endnotes>
+</file>
+
+<file path=word/footer1.xml><?xml version="1.0" encoding="utf-8"?>
+<w:ftr xmlns:wpc="http://schemas.microsoft.com/office/word/2010/wordprocessingCanvas" xmlns:mc="http://schemas.openxmlformats.org/markup-compatibility/2006" xmlns:o="urn:schemas-microsoft-com:office:office" xmlns:r="http://schemas.openxmlformats.org/officeDocument/2006/relationships" xmlns:m="http://schemas.openxmlformats.org/officeDocument/2006/math" xmlns:v="urn:schemas-microsoft-com:vml" xmlns:wp14="http://schemas.microsoft.com/office/word/2010/wordprocessingDrawing" xmlns:wp="http://schemas.openxmlformats.org/drawingml/2006/wordprocessingDrawing" xmlns:w10="urn:schemas-microsoft-com:office:word" xmlns:w="http://schemas.openxmlformats.org/wordprocessingml/2006/main" xmlns:w14="http://schemas.microsoft.com/office/word/2010/wordml" xmlns:wpg="http://schemas.microsoft.com/office/word/2010/wordprocessingGroup" xmlns:wpi="http://schemas.microsoft.com/office/word/2010/wordprocessingInk" xmlns:wne="http://schemas.microsoft.com/office/word/2006/wordml" xmlns:wps="http://schemas.microsoft.com/office/word/2010/wordprocessingShape" mc:Ignorable="w14 wp14">
+  <w:p>
+    <w:pPr>
+      <w:pStyle w:val="a9"/>
+      <w:ind w:firstLine="360"/>
+    </w:pPr>
+  </w:p>
+</w:ftr>
+</file>
+
+<file path=word/footer2.xml><?xml version="1.0" encoding="utf-8"?>
+<w:ftr xmlns:wpc="http://schemas.microsoft.com/office/word/2010/wordprocessingCanvas" xmlns:mc="http://schemas.openxmlformats.org/markup-compatibility/2006" xmlns:o="urn:schemas-microsoft-com:office:office" xmlns:r="http://schemas.openxmlformats.org/officeDocument/2006/relationships" xmlns:m="http://schemas.openxmlformats.org/officeDocument/2006/math" xmlns:v="urn:schemas-microsoft-com:vml" xmlns:wp14="http://schemas.microsoft.com/office/word/2010/wordprocessingDrawing" xmlns:wp="http://schemas.openxmlformats.org/drawingml/2006/wordprocessingDrawing" xmlns:w10="urn:schemas-microsoft-com:office:word" xmlns:w="http://schemas.openxmlformats.org/wordprocessingml/2006/main" xmlns:w14="http://schemas.microsoft.com/office/word/2010/wordml" xmlns:wpg="http://schemas.microsoft.com/office/word/2010/wordprocessingGroup" xmlns:wpi="http://schemas.microsoft.com/office/word/2010/wordprocessingInk" xmlns:wne="http://schemas.microsoft.com/office/word/2006/wordml" xmlns:wps="http://schemas.microsoft.com/office/word/2010/wordprocessingShape" mc:Ignorable="w14 wp14">
+  <w:p>
+    <w:pPr>
+      <w:pStyle w:val="a9"/>
+      <w:ind w:firstLine="360"/>
+    </w:pPr>
+  </w:p>
+</w:ftr>
+</file>
+
+<file path=word/footer3.xml><?xml version="1.0" encoding="utf-8"?>
+<w:ftr xmlns:wpc="http://schemas.microsoft.com/office/word/2010/wordprocessingCanvas" xmlns:mc="http://schemas.openxmlformats.org/markup-compatibility/2006" xmlns:o="urn:schemas-microsoft-com:office:office" xmlns:r="http://schemas.openxmlformats.org/officeDocument/2006/relationships" xmlns:m="http://schemas.openxmlformats.org/officeDocument/2006/math" xmlns:v="urn:schemas-microsoft-com:vml" xmlns:wp14="http://schemas.microsoft.com/office/word/2010/wordprocessingDrawing" xmlns:wp="http://schemas.openxmlformats.org/drawingml/2006/wordprocessingDrawing" xmlns:w10="urn:schemas-microsoft-com:office:word" xmlns:w="http://schemas.openxmlformats.org/wordprocessingml/2006/main" xmlns:w14="http://schemas.microsoft.com/office/word/2010/wordml" xmlns:wpg="http://schemas.microsoft.com/office/word/2010/wordprocessingGroup" xmlns:wpi="http://schemas.microsoft.com/office/word/2010/wordprocessingInk" xmlns:wne="http://schemas.microsoft.com/office/word/2006/wordml" xmlns:wps="http://schemas.microsoft.com/office/word/2010/wordprocessingShape" mc:Ignorable="w14 wp14">
+  <w:p>
+    <w:pPr>
+      <w:pStyle w:val="a9"/>
+      <w:ind w:firstLine="360"/>
+    </w:pPr>
+  </w:p>
+</w:ftr>
+</file>
+
+<file path=word/footnotes.xml><?xml version="1.0" encoding="utf-8"?>
+<w:footnotes xmlns:wpc="http://schemas.microsoft.com/office/word/2010/wordprocessingCanvas" xmlns:mc="http://schemas.openxmlformats.org/markup-compatibility/2006" xmlns:o="urn:schemas-microsoft-com:office:office" xmlns:r="http://schemas.openxmlformats.org/officeDocument/2006/relationships" xmlns:m="http://schemas.openxmlformats.org/officeDocument/2006/math" xmlns:v="urn:schemas-microsoft-com:vml" xmlns:wp14="http://schemas.microsoft.com/office/word/2010/wordprocessingDrawing" xmlns:wp="http://schemas.openxmlformats.org/drawingml/2006/wordprocessingDrawing" xmlns:w10="urn:schemas-microsoft-com:office:word" xmlns:w="http://schemas.openxmlformats.org/wordprocessingml/2006/main" xmlns:w14="http://schemas.microsoft.com/office/word/2010/wordml" xmlns:wpg="http://schemas.microsoft.com/office/word/2010/wordprocessingGroup" xmlns:wpi="http://schemas.microsoft.com/office/word/2010/wordprocessingInk" xmlns:wne="http://schemas.microsoft.com/office/word/2006/wordml" xmlns:wps="http://schemas.microsoft.com/office/word/2010/wordprocessingShape" mc:Ignorable="w14 wp14">
+  <w:footnote w:type="separator" w:id="-1">
+    <w:p>
+      <w:pPr>
+        <w:ind w:firstLine="420"/>
+      </w:pPr>
+      <w:r>
+        <w:separator/>
+      </w:r>
+    </w:p>
+  </w:footnote>
+  <w:footnote w:type="continuationSeparator" w:id="0">
+    <w:p>
+      <w:pPr>
+        <w:ind w:firstLine="420"/>
+      </w:pPr>
+      <w:r>
+        <w:continuationSeparator/>
+      </w:r>
+    </w:p>
+  </w:footnote>
+</w:footnotes>
+</file>
+
+<file path=word/header1.xml><?xml version="1.0" encoding="utf-8"?>
+<w:hdr xmlns:wpc="http://schemas.microsoft.com/office/word/2010/wordprocessingCanvas" xmlns:mc="http://schemas.openxmlformats.org/markup-compatibility/2006" xmlns:o="urn:schemas-microsoft-com:office:office" xmlns:r="http://schemas.openxmlformats.org/officeDocument/2006/relationships" xmlns:m="http://schemas.openxmlformats.org/officeDocument/2006/math" xmlns:v="urn:schemas-microsoft-com:vml" xmlns:wp14="http://schemas.microsoft.com/office/word/2010/wordprocessingDrawing" xmlns:wp="http://schemas.openxmlformats.org/drawingml/2006/wordprocessingDrawing" xmlns:w10="urn:schemas-microsoft-com:office:word" xmlns:w="http://schemas.openxmlformats.org/wordprocessingml/2006/main" xmlns:w14="http://schemas.microsoft.com/office/word/2010/wordml" xmlns:wpg="http://schemas.microsoft.com/office/word/2010/wordprocessingGroup" xmlns:wpi="http://schemas.microsoft.com/office/word/2010/wordprocessingInk" xmlns:wne="http://schemas.microsoft.com/office/word/2006/wordml" xmlns:wps="http://schemas.microsoft.com/office/word/2010/wordprocessingShape" mc:Ignorable="w14 wp14">
+  <w:p>
+    <w:pPr>
+      <w:pStyle w:val="a8"/>
+      <w:ind w:firstLine="360"/>
+    </w:pPr>
+  </w:p>
+</w:hdr>
+</file>
+
+<file path=word/header2.xml><?xml version="1.0" encoding="utf-8"?>
+<w:hdr xmlns:wpc="http://schemas.microsoft.com/office/word/2010/wordprocessingCanvas" xmlns:mc="http://schemas.openxmlformats.org/markup-compatibility/2006" xmlns:o="urn:schemas-microsoft-com:office:office" xmlns:r="http://schemas.openxmlformats.org/officeDocument/2006/relationships" xmlns:m="http://schemas.openxmlformats.org/officeDocument/2006/math" xmlns:v="urn:schemas-microsoft-com:vml" xmlns:wp14="http://schemas.microsoft.com/office/word/2010/wordprocessingDrawing" xmlns:wp="http://schemas.openxmlformats.org/drawingml/2006/wordprocessingDrawing" xmlns:w10="urn:schemas-microsoft-com:office:word" xmlns:w="http://schemas.openxmlformats.org/wordprocessingml/2006/main" xmlns:w14="http://schemas.microsoft.com/office/word/2010/wordml" xmlns:wpg="http://schemas.microsoft.com/office/word/2010/wordprocessingGroup" xmlns:wpi="http://schemas.microsoft.com/office/word/2010/wordprocessingInk" xmlns:wne="http://schemas.microsoft.com/office/word/2006/wordml" xmlns:wps="http://schemas.microsoft.com/office/word/2010/wordprocessingShape" mc:Ignorable="w14 wp14">
+  <w:p>
+    <w:pPr>
+      <w:pStyle w:val="a8"/>
+      <w:ind w:firstLine="360"/>
+    </w:pPr>
+  </w:p>
+</w:hdr>
+</file>
+
+<file path=word/header3.xml><?xml version="1.0" encoding="utf-8"?>
+<w:hdr xmlns:wpc="http://schemas.microsoft.com/office/word/2010/wordprocessingCanvas" xmlns:mc="http://schemas.openxmlformats.org/markup-compatibility/2006" xmlns:o="urn:schemas-microsoft-com:office:office" xmlns:r="http://schemas.openxmlformats.org/officeDocument/2006/relationships" xmlns:m="http://schemas.openxmlformats.org/officeDocument/2006/math" xmlns:v="urn:schemas-microsoft-com:vml" xmlns:wp14="http://schemas.microsoft.com/office/word/2010/wordprocessingDrawing" xmlns:wp="http://schemas.openxmlformats.org/drawingml/2006/wordprocessingDrawing" xmlns:w10="urn:schemas-microsoft-com:office:word" xmlns:w="http://schemas.openxmlformats.org/wordprocessingml/2006/main" xmlns:w14="http://schemas.microsoft.com/office/word/2010/wordml" xmlns:wpg="http://schemas.microsoft.com/office/word/2010/wordprocessingGroup" xmlns:wpi="http://schemas.microsoft.com/office/word/2010/wordprocessingInk" xmlns:wne="http://schemas.microsoft.com/office/word/2006/wordml" xmlns:wps="http://schemas.microsoft.com/office/word/2010/wordprocessingShape" mc:Ignorable="w14 wp14">
+  <w:p>
+    <w:pPr>
+      <w:pStyle w:val="a8"/>
+      <w:ind w:firstLine="360"/>
+    </w:pPr>
+  </w:p>
+</w:hdr>
 </file>
 
 <file path=word/numbering.xml><?xml version="1.0" encoding="utf-8"?>
@@ -2437,6 +3955,92 @@
     </w:lvl>
   </w:abstractNum>
   <w:abstractNum w:abstractNumId="1">
+    <w:nsid w:val="697F094E"/>
+    <w:multiLevelType w:val="hybridMultilevel"/>
+    <w:tmpl w:val="52EE0BCE"/>
+    <w:lvl w:ilvl="0" w:tplc="0409000F">
+      <w:start w:val="1"/>
+      <w:numFmt w:val="decimal"/>
+      <w:lvlText w:val="%1."/>
+      <w:lvlJc w:val="left"/>
+      <w:pPr>
+        <w:ind w:left="840" w:hanging="420"/>
+      </w:pPr>
+    </w:lvl>
+    <w:lvl w:ilvl="1" w:tplc="04090019" w:tentative="1">
+      <w:start w:val="1"/>
+      <w:numFmt w:val="lowerLetter"/>
+      <w:lvlText w:val="%2)"/>
+      <w:lvlJc w:val="left"/>
+      <w:pPr>
+        <w:ind w:left="1260" w:hanging="420"/>
+      </w:pPr>
+    </w:lvl>
+    <w:lvl w:ilvl="2" w:tplc="0409001B" w:tentative="1">
+      <w:start w:val="1"/>
+      <w:numFmt w:val="lowerRoman"/>
+      <w:lvlText w:val="%3."/>
+      <w:lvlJc w:val="right"/>
+      <w:pPr>
+        <w:ind w:left="1680" w:hanging="420"/>
+      </w:pPr>
+    </w:lvl>
+    <w:lvl w:ilvl="3" w:tplc="0409000F" w:tentative="1">
+      <w:start w:val="1"/>
+      <w:numFmt w:val="decimal"/>
+      <w:lvlText w:val="%4."/>
+      <w:lvlJc w:val="left"/>
+      <w:pPr>
+        <w:ind w:left="2100" w:hanging="420"/>
+      </w:pPr>
+    </w:lvl>
+    <w:lvl w:ilvl="4" w:tplc="04090019" w:tentative="1">
+      <w:start w:val="1"/>
+      <w:numFmt w:val="lowerLetter"/>
+      <w:lvlText w:val="%5)"/>
+      <w:lvlJc w:val="left"/>
+      <w:pPr>
+        <w:ind w:left="2520" w:hanging="420"/>
+      </w:pPr>
+    </w:lvl>
+    <w:lvl w:ilvl="5" w:tplc="0409001B" w:tentative="1">
+      <w:start w:val="1"/>
+      <w:numFmt w:val="lowerRoman"/>
+      <w:lvlText w:val="%6."/>
+      <w:lvlJc w:val="right"/>
+      <w:pPr>
+        <w:ind w:left="2940" w:hanging="420"/>
+      </w:pPr>
+    </w:lvl>
+    <w:lvl w:ilvl="6" w:tplc="0409000F" w:tentative="1">
+      <w:start w:val="1"/>
+      <w:numFmt w:val="decimal"/>
+      <w:lvlText w:val="%7."/>
+      <w:lvlJc w:val="left"/>
+      <w:pPr>
+        <w:ind w:left="3360" w:hanging="420"/>
+      </w:pPr>
+    </w:lvl>
+    <w:lvl w:ilvl="7" w:tplc="04090019" w:tentative="1">
+      <w:start w:val="1"/>
+      <w:numFmt w:val="lowerLetter"/>
+      <w:lvlText w:val="%8)"/>
+      <w:lvlJc w:val="left"/>
+      <w:pPr>
+        <w:ind w:left="3780" w:hanging="420"/>
+      </w:pPr>
+    </w:lvl>
+    <w:lvl w:ilvl="8" w:tplc="0409001B" w:tentative="1">
+      <w:start w:val="1"/>
+      <w:numFmt w:val="lowerRoman"/>
+      <w:lvlText w:val="%9."/>
+      <w:lvlJc w:val="right"/>
+      <w:pPr>
+        <w:ind w:left="4200" w:hanging="420"/>
+      </w:pPr>
+    </w:lvl>
+  </w:abstractNum>
+  <w:abstractNum w:abstractNumId="2">
     <w:nsid w:val="73537770"/>
     <w:multiLevelType w:val="hybridMultilevel"/>
     <w:tmpl w:val="C9380B60"/>
@@ -2526,6 +4130,9 @@
     <w:abstractNumId w:val="0"/>
   </w:num>
   <w:num w:numId="2">
+    <w:abstractNumId w:val="2"/>
+  </w:num>
+  <w:num w:numId="3">
     <w:abstractNumId w:val="1"/>
   </w:num>
 </w:numbering>
@@ -3010,6 +4617,85 @@
       <w:ind w:firstLine="420"/>
     </w:pPr>
   </w:style>
+  <w:style w:type="paragraph" w:styleId="a8">
+    <w:name w:val="header"/>
+    <w:basedOn w:val="a"/>
+    <w:link w:val="Char1"/>
+    <w:uiPriority w:val="99"/>
+    <w:unhideWhenUsed/>
+    <w:rsid w:val="006E4FFD"/>
+    <w:pPr>
+      <w:pBdr>
+        <w:bottom w:val="single" w:sz="6" w:space="1" w:color="auto"/>
+      </w:pBdr>
+      <w:tabs>
+        <w:tab w:val="center" w:pos="4153"/>
+        <w:tab w:val="right" w:pos="8306"/>
+      </w:tabs>
+      <w:snapToGrid w:val="0"/>
+      <w:jc w:val="center"/>
+    </w:pPr>
+    <w:rPr>
+      <w:sz w:val="18"/>
+      <w:szCs w:val="18"/>
+    </w:rPr>
+  </w:style>
+  <w:style w:type="character" w:customStyle="1" w:styleId="Char1">
+    <w:name w:val="页眉 Char"/>
+    <w:basedOn w:val="a0"/>
+    <w:link w:val="a8"/>
+    <w:uiPriority w:val="99"/>
+    <w:rsid w:val="006E4FFD"/>
+    <w:rPr>
+      <w:rFonts w:ascii="Times New Roman" w:eastAsia="宋体" w:hAnsi="Times New Roman"/>
+      <w:sz w:val="18"/>
+      <w:szCs w:val="18"/>
+    </w:rPr>
+  </w:style>
+  <w:style w:type="paragraph" w:styleId="a9">
+    <w:name w:val="footer"/>
+    <w:basedOn w:val="a"/>
+    <w:link w:val="Char2"/>
+    <w:uiPriority w:val="99"/>
+    <w:unhideWhenUsed/>
+    <w:rsid w:val="006E4FFD"/>
+    <w:pPr>
+      <w:tabs>
+        <w:tab w:val="center" w:pos="4153"/>
+        <w:tab w:val="right" w:pos="8306"/>
+      </w:tabs>
+      <w:snapToGrid w:val="0"/>
+      <w:jc w:val="left"/>
+    </w:pPr>
+    <w:rPr>
+      <w:sz w:val="18"/>
+      <w:szCs w:val="18"/>
+    </w:rPr>
+  </w:style>
+  <w:style w:type="character" w:customStyle="1" w:styleId="Char2">
+    <w:name w:val="页脚 Char"/>
+    <w:basedOn w:val="a0"/>
+    <w:link w:val="a9"/>
+    <w:uiPriority w:val="99"/>
+    <w:rsid w:val="006E4FFD"/>
+    <w:rPr>
+      <w:rFonts w:ascii="Times New Roman" w:eastAsia="宋体" w:hAnsi="Times New Roman"/>
+      <w:sz w:val="18"/>
+      <w:szCs w:val="18"/>
+    </w:rPr>
+  </w:style>
+  <w:style w:type="paragraph" w:styleId="20">
+    <w:name w:val="toc 2"/>
+    <w:basedOn w:val="a"/>
+    <w:next w:val="a"/>
+    <w:autoRedefine/>
+    <w:uiPriority w:val="39"/>
+    <w:unhideWhenUsed/>
+    <w:rsid w:val="006D2015"/>
+    <w:pPr>
+      <w:ind w:leftChars="200" w:left="420"/>
+    </w:pPr>
+  </w:style>
 </w:styles>
 </file>
 
@@ -3492,6 +5178,85 @@
       <w:ind w:firstLine="420"/>
     </w:pPr>
   </w:style>
+  <w:style w:type="paragraph" w:styleId="a8">
+    <w:name w:val="header"/>
+    <w:basedOn w:val="a"/>
+    <w:link w:val="Char1"/>
+    <w:uiPriority w:val="99"/>
+    <w:unhideWhenUsed/>
+    <w:rsid w:val="006E4FFD"/>
+    <w:pPr>
+      <w:pBdr>
+        <w:bottom w:val="single" w:sz="6" w:space="1" w:color="auto"/>
+      </w:pBdr>
+      <w:tabs>
+        <w:tab w:val="center" w:pos="4153"/>
+        <w:tab w:val="right" w:pos="8306"/>
+      </w:tabs>
+      <w:snapToGrid w:val="0"/>
+      <w:jc w:val="center"/>
+    </w:pPr>
+    <w:rPr>
+      <w:sz w:val="18"/>
+      <w:szCs w:val="18"/>
+    </w:rPr>
+  </w:style>
+  <w:style w:type="character" w:customStyle="1" w:styleId="Char1">
+    <w:name w:val="页眉 Char"/>
+    <w:basedOn w:val="a0"/>
+    <w:link w:val="a8"/>
+    <w:uiPriority w:val="99"/>
+    <w:rsid w:val="006E4FFD"/>
+    <w:rPr>
+      <w:rFonts w:ascii="Times New Roman" w:eastAsia="宋体" w:hAnsi="Times New Roman"/>
+      <w:sz w:val="18"/>
+      <w:szCs w:val="18"/>
+    </w:rPr>
+  </w:style>
+  <w:style w:type="paragraph" w:styleId="a9">
+    <w:name w:val="footer"/>
+    <w:basedOn w:val="a"/>
+    <w:link w:val="Char2"/>
+    <w:uiPriority w:val="99"/>
+    <w:unhideWhenUsed/>
+    <w:rsid w:val="006E4FFD"/>
+    <w:pPr>
+      <w:tabs>
+        <w:tab w:val="center" w:pos="4153"/>
+        <w:tab w:val="right" w:pos="8306"/>
+      </w:tabs>
+      <w:snapToGrid w:val="0"/>
+      <w:jc w:val="left"/>
+    </w:pPr>
+    <w:rPr>
+      <w:sz w:val="18"/>
+      <w:szCs w:val="18"/>
+    </w:rPr>
+  </w:style>
+  <w:style w:type="character" w:customStyle="1" w:styleId="Char2">
+    <w:name w:val="页脚 Char"/>
+    <w:basedOn w:val="a0"/>
+    <w:link w:val="a9"/>
+    <w:uiPriority w:val="99"/>
+    <w:rsid w:val="006E4FFD"/>
+    <w:rPr>
+      <w:rFonts w:ascii="Times New Roman" w:eastAsia="宋体" w:hAnsi="Times New Roman"/>
+      <w:sz w:val="18"/>
+      <w:szCs w:val="18"/>
+    </w:rPr>
+  </w:style>
+  <w:style w:type="paragraph" w:styleId="20">
+    <w:name w:val="toc 2"/>
+    <w:basedOn w:val="a"/>
+    <w:next w:val="a"/>
+    <w:autoRedefine/>
+    <w:uiPriority w:val="39"/>
+    <w:unhideWhenUsed/>
+    <w:rsid w:val="006D2015"/>
+    <w:pPr>
+      <w:ind w:leftChars="200" w:left="420"/>
+    </w:pPr>
+  </w:style>
 </w:styles>
 </file>
 
@@ -3785,7 +5550,7 @@
 </file>
 
 <file path=customXml/itemProps1.xml><?xml version="1.0" encoding="utf-8"?>
-<ds:datastoreItem xmlns:ds="http://schemas.openxmlformats.org/officeDocument/2006/customXml" ds:itemID="{54D86EEA-1196-4272-81DA-1FE2C6DF09BC}">
+<ds:datastoreItem xmlns:ds="http://schemas.openxmlformats.org/officeDocument/2006/customXml" ds:itemID="{522AFF06-85A9-467C-951E-239AD9366E38}">
   <ds:schemaRefs>
     <ds:schemaRef ds:uri="http://schemas.openxmlformats.org/officeDocument/2006/bibliography"/>
   </ds:schemaRefs>

</xml_diff>

<commit_message>
Commit codes, donot compiled yet, just for working in home. just this.
</commit_message>
<xml_diff>
--- a/moTool/cryptFileTool/doc/cryptFileTool设计文档.docx
+++ b/moTool/cryptFileTool/doc/cryptFileTool设计文档.docx
@@ -8,14 +8,12 @@
         <w:ind w:firstLine="883"/>
       </w:pPr>
       <w:bookmarkStart w:id="0" w:name="_Toc483667922"/>
-      <w:proofErr w:type="spellStart"/>
       <w:r>
         <w:rPr>
           <w:rFonts w:hint="eastAsia"/>
         </w:rPr>
         <w:t>cryptFileTool</w:t>
       </w:r>
-      <w:proofErr w:type="spellEnd"/>
       <w:r>
         <w:rPr>
           <w:rFonts w:hint="eastAsia"/>
@@ -176,14 +174,12 @@
             <w:pPr>
               <w:ind w:firstLineChars="0" w:firstLine="0"/>
             </w:pPr>
-            <w:proofErr w:type="spellStart"/>
             <w:r>
               <w:rPr>
                 <w:rFonts w:hint="eastAsia"/>
               </w:rPr>
               <w:t>WuJinlei</w:t>
             </w:r>
-            <w:proofErr w:type="spellEnd"/>
           </w:p>
         </w:tc>
         <w:tc>
@@ -241,14 +237,12 @@
             <w:pPr>
               <w:ind w:firstLineChars="0" w:firstLine="0"/>
             </w:pPr>
-            <w:proofErr w:type="spellStart"/>
             <w:r>
               <w:rPr>
                 <w:rFonts w:hint="eastAsia"/>
               </w:rPr>
               <w:t>WuJinlei</w:t>
             </w:r>
-            <w:proofErr w:type="spellEnd"/>
           </w:p>
         </w:tc>
         <w:tc>
@@ -265,8 +259,6 @@
               </w:rPr>
               <w:t>完善各设计图；丰富开发阶段；</w:t>
             </w:r>
-            <w:bookmarkStart w:id="2" w:name="_GoBack"/>
-            <w:bookmarkEnd w:id="2"/>
           </w:p>
         </w:tc>
       </w:tr>
@@ -1572,7 +1564,7 @@
         <w:pStyle w:val="1"/>
         <w:pageBreakBefore/>
       </w:pPr>
-      <w:bookmarkStart w:id="3" w:name="_Toc483667924"/>
+      <w:bookmarkStart w:id="2" w:name="_Toc483667924"/>
       <w:r>
         <w:rPr>
           <w:rFonts w:hint="eastAsia"/>
@@ -1586,20 +1578,18 @@
         </w:rPr>
         <w:t>目标</w:t>
       </w:r>
-      <w:bookmarkEnd w:id="3"/>
-    </w:p>
-    <w:p>
-      <w:pPr>
-        <w:ind w:firstLine="420"/>
-      </w:pPr>
-      <w:proofErr w:type="spellStart"/>
+      <w:bookmarkEnd w:id="2"/>
+    </w:p>
+    <w:p>
+      <w:pPr>
+        <w:ind w:firstLine="420"/>
+      </w:pPr>
       <w:r>
         <w:rPr>
           <w:rFonts w:hint="eastAsia"/>
         </w:rPr>
         <w:t>cryptFileTool</w:t>
       </w:r>
-      <w:proofErr w:type="spellEnd"/>
       <w:r>
         <w:rPr>
           <w:rFonts w:hint="eastAsia"/>
@@ -1635,19 +1625,11 @@
       <w:pPr>
         <w:ind w:firstLine="420"/>
       </w:pPr>
-      <w:proofErr w:type="gramStart"/>
-      <w:r>
-        <w:rPr>
-          <w:rFonts w:hint="eastAsia"/>
-        </w:rPr>
-        <w:t>本工具</w:t>
-      </w:r>
-      <w:proofErr w:type="gramEnd"/>
-      <w:r>
-        <w:rPr>
-          <w:rFonts w:hint="eastAsia"/>
-        </w:rPr>
-        <w:t>在客户端</w:t>
+      <w:r>
+        <w:rPr>
+          <w:rFonts w:hint="eastAsia"/>
+        </w:rPr>
+        <w:t>本工具在客户端</w:t>
       </w:r>
       <w:r>
         <w:rPr>
@@ -1776,19 +1758,11 @@
         </w:rPr>
         <w:t>，暂不考虑</w:t>
       </w:r>
-      <w:proofErr w:type="spellStart"/>
-      <w:r>
-        <w:rPr>
-          <w:rFonts w:hint="eastAsia"/>
-        </w:rPr>
-        <w:t>ios</w:t>
-      </w:r>
-      <w:proofErr w:type="spellEnd"/>
-      <w:r>
-        <w:rPr>
-          <w:rFonts w:hint="eastAsia"/>
-        </w:rPr>
-        <w:t>(</w:t>
+      <w:r>
+        <w:rPr>
+          <w:rFonts w:hint="eastAsia"/>
+        </w:rPr>
+        <w:t>ios(</w:t>
       </w:r>
       <w:r>
         <w:rPr>
@@ -1815,7 +1789,7 @@
       <w:pPr>
         <w:pStyle w:val="1"/>
       </w:pPr>
-      <w:bookmarkStart w:id="4" w:name="_Toc483667925"/>
+      <w:bookmarkStart w:id="3" w:name="_Toc483667925"/>
       <w:r>
         <w:rPr>
           <w:rFonts w:hint="eastAsia"/>
@@ -1828,7 +1802,7 @@
         </w:rPr>
         <w:t>场景</w:t>
       </w:r>
-      <w:bookmarkEnd w:id="4"/>
+      <w:bookmarkEnd w:id="3"/>
     </w:p>
     <w:p>
       <w:pPr>
@@ -2118,19 +2092,11 @@
         </w:rPr>
         <w:t>弹出一个模态对话框，标题是“玩命加密</w:t>
       </w:r>
-      <w:proofErr w:type="spellStart"/>
-      <w:r>
-        <w:rPr>
-          <w:rFonts w:hint="eastAsia"/>
-        </w:rPr>
-        <w:t>ing</w:t>
-      </w:r>
-      <w:proofErr w:type="spellEnd"/>
-      <w:r>
-        <w:rPr>
-          <w:rFonts w:hint="eastAsia"/>
-        </w:rPr>
-        <w:t>~~~</w:t>
+      <w:r>
+        <w:rPr>
+          <w:rFonts w:hint="eastAsia"/>
+        </w:rPr>
+        <w:t>ing~~~</w:t>
       </w:r>
       <w:r>
         <w:rPr>
@@ -2261,8 +2227,7 @@
       <w:pPr>
         <w:pStyle w:val="1"/>
       </w:pPr>
-      <w:bookmarkStart w:id="5" w:name="_Toc483667926"/>
-      <w:proofErr w:type="gramStart"/>
+      <w:bookmarkStart w:id="4" w:name="_Toc483667926"/>
       <w:r>
         <w:rPr>
           <w:rFonts w:hint="eastAsia"/>
@@ -2275,8 +2240,7 @@
         </w:rPr>
         <w:t>UI</w:t>
       </w:r>
-      <w:bookmarkEnd w:id="5"/>
-      <w:proofErr w:type="gramEnd"/>
+      <w:bookmarkEnd w:id="4"/>
     </w:p>
     <w:p>
       <w:pPr>
@@ -2382,6 +2346,9 @@
     <w:p>
       <w:pPr>
         <w:ind w:firstLine="420"/>
+        <w:rPr>
+          <w:rFonts w:hint="eastAsia"/>
+        </w:rPr>
       </w:pPr>
       <w:r>
         <w:rPr>
@@ -2389,14 +2356,12 @@
         </w:rPr>
         <w:t>“源文件”后面的</w:t>
       </w:r>
-      <w:proofErr w:type="spellStart"/>
       <w:r>
         <w:rPr>
           <w:rFonts w:hint="eastAsia"/>
         </w:rPr>
         <w:t>lineEdit</w:t>
       </w:r>
-      <w:proofErr w:type="spellEnd"/>
       <w:r>
         <w:rPr>
           <w:rFonts w:hint="eastAsia"/>
@@ -2429,6 +2394,85 @@
       <w:pPr>
         <w:ind w:firstLine="420"/>
       </w:pPr>
+      <w:r>
+        <w:rPr>
+          <w:rFonts w:hint="eastAsia"/>
+        </w:rPr>
+        <w:t>目标文件无需指定，将会在源文件后面，增加“</w:t>
+      </w:r>
+      <w:r>
+        <w:rPr>
+          <w:rFonts w:hint="eastAsia"/>
+        </w:rPr>
+        <w:t>.</w:t>
+      </w:r>
+      <w:r>
+        <w:rPr>
+          <w:rFonts w:hint="eastAsia"/>
+        </w:rPr>
+        <w:t>cftC</w:t>
+      </w:r>
+      <w:r>
+        <w:rPr>
+          <w:rFonts w:hint="eastAsia"/>
+        </w:rPr>
+        <w:t>ipher</w:t>
+      </w:r>
+      <w:r>
+        <w:rPr>
+          <w:rFonts w:hint="eastAsia"/>
+        </w:rPr>
+        <w:t>”或“</w:t>
+      </w:r>
+      <w:r>
+        <w:rPr>
+          <w:rFonts w:hint="eastAsia"/>
+        </w:rPr>
+        <w:t>.</w:t>
+      </w:r>
+      <w:r>
+        <w:rPr>
+          <w:rFonts w:hint="eastAsia"/>
+        </w:rPr>
+        <w:t>cftP</w:t>
+      </w:r>
+      <w:r>
+        <w:rPr>
+          <w:rFonts w:hint="eastAsia"/>
+        </w:rPr>
+        <w:t>lain</w:t>
+      </w:r>
+      <w:r>
+        <w:rPr>
+          <w:rFonts w:hint="eastAsia"/>
+        </w:rPr>
+        <w:t>”</w:t>
+      </w:r>
+      <w:r>
+        <w:rPr>
+          <w:rFonts w:hint="eastAsia"/>
+        </w:rPr>
+        <w:t>作为</w:t>
+      </w:r>
+      <w:r>
+        <w:rPr>
+          <w:rFonts w:hint="eastAsia"/>
+        </w:rPr>
+        <w:t>标记</w:t>
+      </w:r>
+      <w:bookmarkStart w:id="5" w:name="_GoBack"/>
+      <w:bookmarkEnd w:id="5"/>
+      <w:r>
+        <w:rPr>
+          <w:rFonts w:hint="eastAsia"/>
+        </w:rPr>
+        <w:t>；</w:t>
+      </w:r>
+    </w:p>
+    <w:p>
+      <w:pPr>
+        <w:ind w:firstLine="420"/>
+      </w:pPr>
     </w:p>
     <w:p>
       <w:pPr>
@@ -2453,9 +2497,6 @@
       <w:pPr>
         <w:ind w:firstLine="420"/>
         <w:jc w:val="center"/>
-        <w:rPr>
-          <w:rFonts w:hint="eastAsia"/>
-        </w:rPr>
       </w:pPr>
       <w:r>
         <w:object w:dxaOrig="5215" w:dyaOrig="6321">
@@ -2481,7 +2522,7 @@
           <v:shape id="_x0000_i1025" type="#_x0000_t75" style="width:260.95pt;height:316.2pt" o:ole="">
             <v:imagedata r:id="rId10" o:title=""/>
           </v:shape>
-          <o:OLEObject Type="Embed" ProgID="Visio.Drawing.11" ShapeID="_x0000_i1025" DrawAspect="Content" ObjectID="_1557409940" r:id="rId11"/>
+          <o:OLEObject Type="Embed" ProgID="Visio.Drawing.11" ShapeID="_x0000_i1025" DrawAspect="Content" ObjectID="_1557412003" r:id="rId11"/>
         </w:object>
       </w:r>
     </w:p>
@@ -2489,14 +2530,12 @@
       <w:pPr>
         <w:ind w:firstLine="420"/>
         <w:jc w:val="center"/>
-        <w:rPr>
-          <w:rFonts w:hint="eastAsia"/>
-        </w:rPr>
-      </w:pPr>
-      <w:r>
-        <w:rPr>
-          <w:rFonts w:hint="eastAsia"/>
-        </w:rPr>
+      </w:pPr>
+      <w:r>
+        <w:rPr>
+          <w:rFonts w:hint="eastAsia"/>
+        </w:rPr>
+        <w:lastRenderedPageBreak/>
         <w:t>图</w:t>
       </w:r>
       <w:r>
@@ -2515,15 +2554,11 @@
     <w:p>
       <w:pPr>
         <w:ind w:firstLine="420"/>
-        <w:rPr>
-          <w:rFonts w:hint="eastAsia"/>
-        </w:rPr>
-      </w:pPr>
-      <w:r>
-        <w:rPr>
-          <w:rFonts w:hint="eastAsia"/>
-        </w:rPr>
-        <w:lastRenderedPageBreak/>
+      </w:pPr>
+      <w:r>
+        <w:rPr>
+          <w:rFonts w:hint="eastAsia"/>
+        </w:rPr>
         <w:t>UI</w:t>
       </w:r>
       <w:r>
@@ -2560,9 +2595,6 @@
     <w:p>
       <w:pPr>
         <w:ind w:firstLine="420"/>
-        <w:rPr>
-          <w:rFonts w:hint="eastAsia"/>
-        </w:rPr>
       </w:pPr>
       <w:r>
         <w:rPr>
@@ -2570,14 +2602,12 @@
         </w:rPr>
         <w:t>工具的核心功能，加解密的功能，依赖于</w:t>
       </w:r>
-      <w:proofErr w:type="spellStart"/>
       <w:r>
         <w:rPr>
           <w:rFonts w:hint="eastAsia"/>
         </w:rPr>
         <w:t>moCrypt</w:t>
       </w:r>
-      <w:proofErr w:type="spellEnd"/>
       <w:r>
         <w:rPr>
           <w:rFonts w:hint="eastAsia"/>
@@ -2588,9 +2618,6 @@
     <w:p>
       <w:pPr>
         <w:ind w:firstLine="420"/>
-        <w:rPr>
-          <w:rFonts w:hint="eastAsia"/>
-        </w:rPr>
       </w:pPr>
       <w:r>
         <w:rPr>
@@ -2598,14 +2625,12 @@
         </w:rPr>
         <w:t>文件的相关操作，依赖于</w:t>
       </w:r>
-      <w:proofErr w:type="spellStart"/>
       <w:r>
         <w:rPr>
           <w:rFonts w:hint="eastAsia"/>
         </w:rPr>
         <w:t>moUtils</w:t>
       </w:r>
-      <w:proofErr w:type="spellEnd"/>
       <w:r>
         <w:rPr>
           <w:rFonts w:hint="eastAsia"/>
@@ -2628,9 +2653,6 @@
     <w:p>
       <w:pPr>
         <w:ind w:firstLine="420"/>
-        <w:rPr>
-          <w:rFonts w:hint="eastAsia"/>
-        </w:rPr>
       </w:pPr>
       <w:r>
         <w:rPr>
@@ -2638,14 +2660,12 @@
         </w:rPr>
         <w:t>日志记录，依赖于</w:t>
       </w:r>
-      <w:proofErr w:type="spellStart"/>
       <w:r>
         <w:rPr>
           <w:rFonts w:hint="eastAsia"/>
         </w:rPr>
         <w:t>moLogger</w:t>
       </w:r>
-      <w:proofErr w:type="spellEnd"/>
       <w:r>
         <w:rPr>
           <w:rFonts w:hint="eastAsia"/>
@@ -2681,16 +2701,13 @@
       <w:pPr>
         <w:ind w:firstLine="420"/>
         <w:jc w:val="center"/>
-        <w:rPr>
-          <w:rFonts w:hint="eastAsia"/>
-        </w:rPr>
       </w:pPr>
       <w:r>
         <w:object w:dxaOrig="11357" w:dyaOrig="8635">
           <v:shape id="_x0000_i1026" type="#_x0000_t75" style="width:415.3pt;height:315.65pt" o:ole="">
             <v:imagedata r:id="rId12" o:title=""/>
           </v:shape>
-          <o:OLEObject Type="Embed" ProgID="Visio.Drawing.11" ShapeID="_x0000_i1026" DrawAspect="Content" ObjectID="_1557409941" r:id="rId13"/>
+          <o:OLEObject Type="Embed" ProgID="Visio.Drawing.11" ShapeID="_x0000_i1026" DrawAspect="Content" ObjectID="_1557412004" r:id="rId13"/>
         </w:object>
       </w:r>
       <w:r>
@@ -2715,9 +2732,6 @@
     <w:p>
       <w:pPr>
         <w:ind w:firstLine="420"/>
-        <w:rPr>
-          <w:rFonts w:hint="eastAsia"/>
-        </w:rPr>
       </w:pPr>
       <w:r>
         <w:rPr>
@@ -2759,21 +2773,7 @@
         <w:rPr>
           <w:rFonts w:hint="eastAsia"/>
         </w:rPr>
-        <w:t>发起请求、到进度</w:t>
-      </w:r>
-      <w:proofErr w:type="gramStart"/>
-      <w:r>
-        <w:rPr>
-          <w:rFonts w:hint="eastAsia"/>
-        </w:rPr>
-        <w:t>条展示</w:t>
-      </w:r>
-      <w:proofErr w:type="gramEnd"/>
-      <w:r>
-        <w:rPr>
-          <w:rFonts w:hint="eastAsia"/>
-        </w:rPr>
-        <w:t>进度、到加密</w:t>
+        <w:t>发起请求、到进度条展示进度、到加密</w:t>
       </w:r>
       <w:r>
         <w:rPr>
@@ -2816,16 +2816,13 @@
       <w:pPr>
         <w:ind w:firstLine="420"/>
         <w:jc w:val="center"/>
-        <w:rPr>
-          <w:rFonts w:hint="eastAsia"/>
-        </w:rPr>
       </w:pPr>
       <w:r>
         <w:object w:dxaOrig="6037" w:dyaOrig="935">
           <v:shape id="_x0000_i1027" type="#_x0000_t75" style="width:301.8pt;height:46.65pt" o:ole="">
             <v:imagedata r:id="rId14" o:title=""/>
           </v:shape>
-          <o:OLEObject Type="Embed" ProgID="Visio.Drawing.11" ShapeID="_x0000_i1027" DrawAspect="Content" ObjectID="_1557409942" r:id="rId15"/>
+          <o:OLEObject Type="Embed" ProgID="Visio.Drawing.11" ShapeID="_x0000_i1027" DrawAspect="Content" ObjectID="_1557412005" r:id="rId15"/>
         </w:object>
       </w:r>
     </w:p>
@@ -2833,9 +2830,6 @@
       <w:pPr>
         <w:ind w:firstLine="420"/>
         <w:jc w:val="center"/>
-        <w:rPr>
-          <w:rFonts w:hint="eastAsia"/>
-        </w:rPr>
       </w:pPr>
       <w:r>
         <w:rPr>
@@ -2859,65 +2853,23 @@
     <w:p>
       <w:pPr>
         <w:ind w:firstLine="420"/>
-        <w:rPr>
-          <w:rFonts w:hint="eastAsia"/>
-        </w:rPr>
-      </w:pPr>
-      <w:r>
-        <w:rPr>
-          <w:rFonts w:hint="eastAsia"/>
-        </w:rPr>
-        <w:t>约定</w:t>
-      </w:r>
-      <w:proofErr w:type="gramStart"/>
-      <w:r>
-        <w:rPr>
-          <w:rFonts w:hint="eastAsia"/>
-        </w:rPr>
-        <w:t>本工具</w:t>
-      </w:r>
-      <w:proofErr w:type="gramEnd"/>
-      <w:r>
-        <w:rPr>
-          <w:rFonts w:hint="eastAsia"/>
-        </w:rPr>
-        <w:t>的缩写，取每个独立单词的首字母，为</w:t>
-      </w:r>
-      <w:proofErr w:type="spellStart"/>
-      <w:r>
-        <w:rPr>
-          <w:rFonts w:hint="eastAsia"/>
-        </w:rPr>
-        <w:t>cft</w:t>
-      </w:r>
-      <w:proofErr w:type="spellEnd"/>
-      <w:r>
-        <w:rPr>
-          <w:rFonts w:hint="eastAsia"/>
-        </w:rPr>
-        <w:t>(</w:t>
-      </w:r>
-      <w:proofErr w:type="spellStart"/>
-      <w:r>
-        <w:rPr>
-          <w:rFonts w:hint="eastAsia"/>
-        </w:rPr>
-        <w:t>CryptFileTool</w:t>
-      </w:r>
-      <w:proofErr w:type="spellEnd"/>
-      <w:r>
-        <w:rPr>
-          <w:rFonts w:hint="eastAsia"/>
-        </w:rPr>
-        <w:t>);</w:t>
-      </w:r>
-    </w:p>
-    <w:p>
-      <w:pPr>
-        <w:ind w:firstLine="420"/>
-        <w:rPr>
-          <w:rFonts w:hint="eastAsia"/>
-        </w:rPr>
+      </w:pPr>
+      <w:r>
+        <w:rPr>
+          <w:rFonts w:hint="eastAsia"/>
+        </w:rPr>
+        <w:t>约定本工具的缩写，取每个独立单词的首字母，为</w:t>
+      </w:r>
+      <w:r>
+        <w:rPr>
+          <w:rFonts w:hint="eastAsia"/>
+        </w:rPr>
+        <w:t>cft(CryptFileTool);</w:t>
+      </w:r>
+    </w:p>
+    <w:p>
+      <w:pPr>
+        <w:ind w:firstLine="420"/>
       </w:pPr>
       <w:r>
         <w:rPr>
@@ -2941,9 +2893,6 @@
     <w:p>
       <w:pPr>
         <w:pStyle w:val="2"/>
-        <w:rPr>
-          <w:rFonts w:hint="eastAsia"/>
-        </w:rPr>
       </w:pPr>
       <w:bookmarkStart w:id="9" w:name="_Toc483667930"/>
       <w:r>
@@ -2970,9 +2919,6 @@
     <w:p>
       <w:pPr>
         <w:ind w:firstLine="420"/>
-        <w:rPr>
-          <w:rFonts w:hint="eastAsia"/>
-        </w:rPr>
       </w:pPr>
       <w:r>
         <w:rPr>
@@ -2980,14 +2926,12 @@
         </w:rPr>
         <w:t>约定本模块的缩写，为：</w:t>
       </w:r>
-      <w:proofErr w:type="spellStart"/>
       <w:r>
         <w:rPr>
           <w:rFonts w:hint="eastAsia"/>
         </w:rPr>
         <w:t>cftUi</w:t>
       </w:r>
-      <w:proofErr w:type="spellEnd"/>
       <w:r>
         <w:rPr>
           <w:rFonts w:hint="eastAsia"/>
@@ -2998,9 +2942,6 @@
     <w:p>
       <w:pPr>
         <w:ind w:firstLine="420"/>
-        <w:rPr>
-          <w:rFonts w:hint="eastAsia"/>
-        </w:rPr>
       </w:pPr>
       <w:r>
         <w:rPr>
@@ -3024,9 +2965,6 @@
     <w:p>
       <w:pPr>
         <w:ind w:firstLine="420"/>
-        <w:rPr>
-          <w:rFonts w:hint="eastAsia"/>
-        </w:rPr>
       </w:pPr>
       <w:r>
         <w:rPr>
@@ -3038,17 +2976,11 @@
     <w:p>
       <w:pPr>
         <w:ind w:firstLine="420"/>
-        <w:rPr>
-          <w:rFonts w:hint="eastAsia"/>
-        </w:rPr>
       </w:pPr>
     </w:p>
     <w:p>
       <w:pPr>
         <w:pStyle w:val="2"/>
-        <w:rPr>
-          <w:rFonts w:hint="eastAsia"/>
-        </w:rPr>
       </w:pPr>
       <w:bookmarkStart w:id="10" w:name="_Toc483667931"/>
       <w:r>
@@ -3068,9 +3000,6 @@
     <w:p>
       <w:pPr>
         <w:ind w:firstLine="420"/>
-        <w:rPr>
-          <w:rFonts w:hint="eastAsia"/>
-        </w:rPr>
       </w:pPr>
       <w:r>
         <w:rPr>
@@ -3078,14 +3007,12 @@
         </w:rPr>
         <w:t>约定本模块的缩写为：</w:t>
       </w:r>
-      <w:proofErr w:type="spellStart"/>
       <w:r>
         <w:rPr>
           <w:rFonts w:hint="eastAsia"/>
         </w:rPr>
         <w:t>cftProt</w:t>
       </w:r>
-      <w:proofErr w:type="spellEnd"/>
       <w:r>
         <w:rPr>
           <w:rFonts w:hint="eastAsia"/>
@@ -3096,9 +3023,6 @@
     <w:p>
       <w:pPr>
         <w:ind w:firstLine="420"/>
-        <w:rPr>
-          <w:rFonts w:hint="eastAsia"/>
-        </w:rPr>
       </w:pPr>
       <w:r>
         <w:rPr>
@@ -3134,9 +3058,6 @@
     <w:p>
       <w:pPr>
         <w:ind w:firstLine="420"/>
-        <w:rPr>
-          <w:rFonts w:hint="eastAsia"/>
-        </w:rPr>
       </w:pPr>
       <w:r>
         <w:rPr>
@@ -3148,17 +3069,11 @@
     <w:p>
       <w:pPr>
         <w:ind w:firstLine="420"/>
-        <w:rPr>
-          <w:rFonts w:hint="eastAsia"/>
-        </w:rPr>
       </w:pPr>
     </w:p>
     <w:p>
       <w:pPr>
         <w:pStyle w:val="2"/>
-        <w:rPr>
-          <w:rFonts w:hint="eastAsia"/>
-        </w:rPr>
       </w:pPr>
       <w:bookmarkStart w:id="11" w:name="_Toc483667932"/>
       <w:r>
@@ -3178,9 +3093,6 @@
     <w:p>
       <w:pPr>
         <w:ind w:firstLine="420"/>
-        <w:rPr>
-          <w:rFonts w:hint="eastAsia"/>
-        </w:rPr>
       </w:pPr>
       <w:r>
         <w:rPr>
@@ -3188,14 +3100,12 @@
         </w:rPr>
         <w:t>约定本模块的缩写，为：</w:t>
       </w:r>
-      <w:proofErr w:type="spellStart"/>
       <w:r>
         <w:rPr>
           <w:rFonts w:hint="eastAsia"/>
         </w:rPr>
         <w:t>cftBgCrypt</w:t>
       </w:r>
-      <w:proofErr w:type="spellEnd"/>
       <w:r>
         <w:rPr>
           <w:rFonts w:hint="eastAsia"/>
@@ -3206,9 +3116,6 @@
     <w:p>
       <w:pPr>
         <w:ind w:firstLine="420"/>
-        <w:rPr>
-          <w:rFonts w:hint="eastAsia"/>
-        </w:rPr>
       </w:pPr>
       <w:r>
         <w:rPr>
@@ -3225,9 +3132,6 @@
     <w:p>
       <w:pPr>
         <w:pStyle w:val="1"/>
-        <w:rPr>
-          <w:rFonts w:hint="eastAsia"/>
-        </w:rPr>
       </w:pPr>
       <w:bookmarkStart w:id="12" w:name="_Toc483667933"/>
       <w:r>
@@ -3247,9 +3151,6 @@
     <w:p>
       <w:pPr>
         <w:ind w:firstLine="420"/>
-        <w:rPr>
-          <w:rFonts w:hint="eastAsia"/>
-        </w:rPr>
       </w:pPr>
       <w:r>
         <w:rPr>
@@ -3296,9 +3197,6 @@
     <w:p>
       <w:pPr>
         <w:ind w:firstLine="420"/>
-        <w:rPr>
-          <w:rFonts w:hint="eastAsia"/>
-        </w:rPr>
       </w:pPr>
       <w:r>
         <w:rPr>
@@ -3316,13 +3214,7 @@
         <w:rPr>
           <w:rFonts w:hint="eastAsia"/>
         </w:rPr>
-        <w:t>模块</w:t>
-      </w:r>
-      <w:r>
-        <w:rPr>
-          <w:rFonts w:hint="eastAsia"/>
-        </w:rPr>
-        <w:t>”</w:t>
+        <w:t>模块”</w:t>
       </w:r>
       <w:r>
         <w:rPr>
@@ -3334,9 +3226,6 @@
     <w:p>
       <w:pPr>
         <w:ind w:firstLine="420"/>
-        <w:rPr>
-          <w:rFonts w:hint="eastAsia"/>
-        </w:rPr>
       </w:pPr>
       <w:r>
         <w:rPr>
@@ -3390,9 +3279,6 @@
     <w:p>
       <w:pPr>
         <w:ind w:firstLine="420"/>
-        <w:rPr>
-          <w:rFonts w:hint="eastAsia"/>
-        </w:rPr>
       </w:pPr>
       <w:r>
         <w:rPr>
@@ -3428,9 +3314,6 @@
     <w:p>
       <w:pPr>
         <w:ind w:firstLine="420"/>
-        <w:rPr>
-          <w:rFonts w:hint="eastAsia"/>
-        </w:rPr>
       </w:pPr>
     </w:p>
     <w:p>
@@ -3460,9 +3343,6 @@
     <w:p>
       <w:pPr>
         <w:pStyle w:val="2"/>
-        <w:rPr>
-          <w:rFonts w:hint="eastAsia"/>
-        </w:rPr>
       </w:pPr>
       <w:bookmarkStart w:id="16" w:name="_Toc483667937"/>
       <w:r>
@@ -3482,9 +3362,6 @@
     <w:p>
       <w:pPr>
         <w:ind w:firstLine="420"/>
-        <w:rPr>
-          <w:rFonts w:hint="eastAsia"/>
-        </w:rPr>
       </w:pPr>
       <w:r>
         <w:rPr>
@@ -3533,9 +3410,6 @@
     <w:p>
       <w:pPr>
         <w:ind w:firstLine="420"/>
-        <w:rPr>
-          <w:rFonts w:hint="eastAsia"/>
-        </w:rPr>
       </w:pPr>
       <w:r>
         <w:rPr>
@@ -3643,9 +3517,6 @@
     <w:p>
       <w:pPr>
         <w:ind w:firstLine="420"/>
-        <w:rPr>
-          <w:rFonts w:hint="eastAsia"/>
-        </w:rPr>
       </w:pPr>
       <w:r>
         <w:rPr>
@@ -3668,9 +3539,6 @@
           <w:numId w:val="3"/>
         </w:numPr>
         <w:ind w:firstLineChars="0"/>
-        <w:rPr>
-          <w:rFonts w:hint="eastAsia"/>
-        </w:rPr>
       </w:pPr>
       <w:r>
         <w:rPr>
@@ -3693,21 +3561,12 @@
           <w:numId w:val="3"/>
         </w:numPr>
         <w:ind w:firstLineChars="0"/>
-        <w:rPr>
-          <w:rFonts w:hint="eastAsia"/>
-        </w:rPr>
-      </w:pPr>
-      <w:r>
-        <w:rPr>
-          <w:rFonts w:hint="eastAsia"/>
-        </w:rPr>
-        <w:t>“通信层”和“后台管理模块”</w:t>
-      </w:r>
-      <w:r>
-        <w:rPr>
-          <w:rFonts w:hint="eastAsia"/>
-        </w:rPr>
-        <w:t>功能实现；</w:t>
+      </w:pPr>
+      <w:r>
+        <w:rPr>
+          <w:rFonts w:hint="eastAsia"/>
+        </w:rPr>
+        <w:t>“通信层”和“后台管理模块”功能实现；</w:t>
       </w:r>
     </w:p>
     <w:p>
@@ -3718,9 +3577,6 @@
           <w:numId w:val="3"/>
         </w:numPr>
         <w:ind w:firstLineChars="0"/>
-        <w:rPr>
-          <w:rFonts w:hint="eastAsia"/>
-        </w:rPr>
       </w:pPr>
       <w:r>
         <w:rPr>
@@ -5550,7 +5406,7 @@
 </file>
 
 <file path=customXml/itemProps1.xml><?xml version="1.0" encoding="utf-8"?>
-<ds:datastoreItem xmlns:ds="http://schemas.openxmlformats.org/officeDocument/2006/customXml" ds:itemID="{522AFF06-85A9-467C-951E-239AD9366E38}">
+<ds:datastoreItem xmlns:ds="http://schemas.openxmlformats.org/officeDocument/2006/customXml" ds:itemID="{D3BE5D5F-D539-4D11-B3C4-D2DCA1A83240}">
   <ds:schemaRefs>
     <ds:schemaRef ds:uri="http://schemas.openxmlformats.org/officeDocument/2006/bibliography"/>
   </ds:schemaRefs>

</xml_diff>